<commit_message>
Fix error in example file, where hidden text hadn't been updated when day had been changed
</commit_message>
<xml_diff>
--- a/tests/sample_data/track_files/word/Narrative Example.docx
+++ b/tests/sample_data/track_files/word/Narrative Example.docx
@@ -1,6 +1,6 @@
 
 <file path=word/document.xml><?xml version="1.0" encoding="utf-8"?>
-<w:document xmlns:wpc="http://schemas.microsoft.com/office/word/2010/wordprocessingCanvas" xmlns:mo="http://schemas.microsoft.com/office/mac/office/2008/main" xmlns:mc="http://schemas.openxmlformats.org/markup-compatibility/2006" xmlns:mv="urn:schemas-microsoft-com:mac:vml" xmlns:o="urn:schemas-microsoft-com:office:office" xmlns:r="http://schemas.openxmlformats.org/officeDocument/2006/relationships" xmlns:m="http://schemas.openxmlformats.org/officeDocument/2006/math" xmlns:v="urn:schemas-microsoft-com:vml" xmlns:wp14="http://schemas.microsoft.com/office/word/2010/wordprocessingDrawing" xmlns:wp="http://schemas.openxmlformats.org/drawingml/2006/wordprocessingDrawing" xmlns:w10="urn:schemas-microsoft-com:office:word" xmlns:w="http://schemas.openxmlformats.org/wordprocessingml/2006/main" xmlns:w14="http://schemas.microsoft.com/office/word/2010/wordml" xmlns:wpg="http://schemas.microsoft.com/office/word/2010/wordprocessingGroup" xmlns:wpi="http://schemas.microsoft.com/office/word/2010/wordprocessingInk" xmlns:wne="http://schemas.microsoft.com/office/word/2006/wordml" xmlns:wps="http://schemas.microsoft.com/office/word/2010/wordprocessingShape" mc:Ignorable="w14 wp14">
+<w:document xmlns:wpc="http://schemas.microsoft.com/office/word/2010/wordprocessingCanvas" xmlns:cx="http://schemas.microsoft.com/office/drawing/2014/chartex" xmlns:cx1="http://schemas.microsoft.com/office/drawing/2015/9/8/chartex" xmlns:cx2="http://schemas.microsoft.com/office/drawing/2015/10/21/chartex" xmlns:cx3="http://schemas.microsoft.com/office/drawing/2016/5/9/chartex" xmlns:cx4="http://schemas.microsoft.com/office/drawing/2016/5/10/chartex" xmlns:cx5="http://schemas.microsoft.com/office/drawing/2016/5/11/chartex" xmlns:cx6="http://schemas.microsoft.com/office/drawing/2016/5/12/chartex" xmlns:cx7="http://schemas.microsoft.com/office/drawing/2016/5/13/chartex" xmlns:cx8="http://schemas.microsoft.com/office/drawing/2016/5/14/chartex" xmlns:mc="http://schemas.openxmlformats.org/markup-compatibility/2006" xmlns:aink="http://schemas.microsoft.com/office/drawing/2016/ink" xmlns:am3d="http://schemas.microsoft.com/office/drawing/2017/model3d" xmlns:o="urn:schemas-microsoft-com:office:office" xmlns:r="http://schemas.openxmlformats.org/officeDocument/2006/relationships" xmlns:m="http://schemas.openxmlformats.org/officeDocument/2006/math" xmlns:v="urn:schemas-microsoft-com:vml" xmlns:wp14="http://schemas.microsoft.com/office/word/2010/wordprocessingDrawing" xmlns:wp="http://schemas.openxmlformats.org/drawingml/2006/wordprocessingDrawing" xmlns:w10="urn:schemas-microsoft-com:office:word" xmlns:w="http://schemas.openxmlformats.org/wordprocessingml/2006/main" xmlns:w14="http://schemas.microsoft.com/office/word/2010/wordml" xmlns:w15="http://schemas.microsoft.com/office/word/2012/wordml" xmlns:w16cex="http://schemas.microsoft.com/office/word/2018/wordml/cex" xmlns:w16cid="http://schemas.microsoft.com/office/word/2016/wordml/cid" xmlns:w16="http://schemas.microsoft.com/office/word/2018/wordml" xmlns:w16se="http://schemas.microsoft.com/office/word/2015/wordml/symex" xmlns:wpg="http://schemas.microsoft.com/office/word/2010/wordprocessingGroup" xmlns:wpi="http://schemas.microsoft.com/office/word/2010/wordprocessingInk" xmlns:wne="http://schemas.microsoft.com/office/word/2006/wordml" xmlns:wps="http://schemas.microsoft.com/office/word/2010/wordprocessingShape" mc:Ignorable="w14 w15 w16se w16cid w16 w16cex wp14">
   <w:body>
     <w:p>
       <w:pPr>
@@ -51,16 +51,32 @@
         </w:rPr>
         <w:t>00</w:t>
       </w:r>
-      <w:bookmarkStart w:id="0" w:name="_GoBack"/>
-      <w:bookmarkEnd w:id="0"/>
-      <w:r>
-        <w:rPr>
-          <w:rFonts w:ascii="Arial" w:eastAsia="Times New Roman" w:hAnsi="Arial" w:cs="Times New Roman"/>
-          <w:vanish/>
-          <w:sz w:val="24"/>
-          <w:szCs w:val="20"/>
-        </w:rPr>
-        <w:t>,06,10,2020,</w:t>
+      <w:r>
+        <w:rPr>
+          <w:rFonts w:ascii="Arial" w:eastAsia="Times New Roman" w:hAnsi="Arial" w:cs="Times New Roman"/>
+          <w:vanish/>
+          <w:sz w:val="24"/>
+          <w:szCs w:val="20"/>
+        </w:rPr>
+        <w:t>,0</w:t>
+      </w:r>
+      <w:r>
+        <w:rPr>
+          <w:rFonts w:ascii="Arial" w:eastAsia="Times New Roman" w:hAnsi="Arial" w:cs="Times New Roman"/>
+          <w:vanish/>
+          <w:sz w:val="24"/>
+          <w:szCs w:val="20"/>
+        </w:rPr>
+        <w:t>4</w:t>
+      </w:r>
+      <w:r>
+        <w:rPr>
+          <w:rFonts w:ascii="Arial" w:eastAsia="Times New Roman" w:hAnsi="Arial" w:cs="Times New Roman"/>
+          <w:vanish/>
+          <w:sz w:val="24"/>
+          <w:szCs w:val="20"/>
+        </w:rPr>
+        <w:t>,10,2020,</w:t>
       </w:r>
       <w:r>
         <w:rPr>
@@ -81,7 +97,6 @@
         </w:rPr>
         <w:t>NONSUCH</w:t>
       </w:r>
-      <w:proofErr w:type="gramStart"/>
       <w:r>
         <w:rPr>
           <w:rFonts w:ascii="Arial" w:eastAsia="Times New Roman" w:hAnsi="Arial" w:cs="Times New Roman"/>
@@ -92,7 +107,6 @@
         <w:t>,Handover</w:t>
       </w:r>
       <w:proofErr w:type="spellEnd"/>
-      <w:proofErr w:type="gramEnd"/>
       <w:r>
         <w:rPr>
           <w:rFonts w:ascii="Arial" w:eastAsia="Times New Roman" w:hAnsi="Arial" w:cs="Times New Roman"/>
@@ -537,7 +551,25 @@
           <w:sz w:val="24"/>
           <w:szCs w:val="20"/>
         </w:rPr>
-        <w:t>,06,10,2020,</w:t>
+        <w:t>,0</w:t>
+      </w:r>
+      <w:r>
+        <w:rPr>
+          <w:rFonts w:ascii="Arial" w:eastAsia="Times New Roman" w:hAnsi="Arial" w:cs="Times New Roman"/>
+          <w:vanish/>
+          <w:sz w:val="24"/>
+          <w:szCs w:val="20"/>
+        </w:rPr>
+        <w:t>4</w:t>
+      </w:r>
+      <w:r>
+        <w:rPr>
+          <w:rFonts w:ascii="Arial" w:eastAsia="Times New Roman" w:hAnsi="Arial" w:cs="Times New Roman"/>
+          <w:vanish/>
+          <w:sz w:val="24"/>
+          <w:szCs w:val="20"/>
+        </w:rPr>
+        <w:t>,10,2020,</w:t>
       </w:r>
       <w:r>
         <w:rPr>
@@ -558,7 +590,6 @@
         </w:rPr>
         <w:t>NONSUCH</w:t>
       </w:r>
-      <w:proofErr w:type="gramStart"/>
       <w:r>
         <w:rPr>
           <w:rFonts w:ascii="Arial" w:eastAsia="Times New Roman" w:hAnsi="Arial" w:cs="Times New Roman"/>
@@ -569,7 +600,6 @@
         <w:t>,General</w:t>
       </w:r>
       <w:proofErr w:type="spellEnd"/>
-      <w:proofErr w:type="gramEnd"/>
       <w:r>
         <w:rPr>
           <w:rFonts w:ascii="Arial" w:eastAsia="Times New Roman" w:hAnsi="Arial" w:cs="Times New Roman"/>
@@ -693,7 +723,25 @@
           <w:sz w:val="24"/>
           <w:szCs w:val="20"/>
         </w:rPr>
-        <w:t>,06,10,2020,</w:t>
+        <w:t>,0</w:t>
+      </w:r>
+      <w:r>
+        <w:rPr>
+          <w:rFonts w:ascii="Arial" w:eastAsia="Times New Roman" w:hAnsi="Arial" w:cs="Times New Roman"/>
+          <w:vanish/>
+          <w:sz w:val="24"/>
+          <w:szCs w:val="20"/>
+        </w:rPr>
+        <w:t>4</w:t>
+      </w:r>
+      <w:r>
+        <w:rPr>
+          <w:rFonts w:ascii="Arial" w:eastAsia="Times New Roman" w:hAnsi="Arial" w:cs="Times New Roman"/>
+          <w:vanish/>
+          <w:sz w:val="24"/>
+          <w:szCs w:val="20"/>
+        </w:rPr>
+        <w:t>,10,2020,</w:t>
       </w:r>
       <w:r>
         <w:rPr>
@@ -714,7 +762,6 @@
         </w:rPr>
         <w:t>NONSUCH</w:t>
       </w:r>
-      <w:proofErr w:type="gramStart"/>
       <w:r>
         <w:rPr>
           <w:rFonts w:ascii="Arial" w:eastAsia="Times New Roman" w:hAnsi="Arial" w:cs="Times New Roman"/>
@@ -725,7 +772,6 @@
         <w:t>,General</w:t>
       </w:r>
       <w:proofErr w:type="spellEnd"/>
-      <w:proofErr w:type="gramEnd"/>
       <w:r>
         <w:rPr>
           <w:rFonts w:ascii="Arial" w:eastAsia="Times New Roman" w:hAnsi="Arial" w:cs="Times New Roman"/>
@@ -847,7 +893,25 @@
           <w:sz w:val="24"/>
           <w:szCs w:val="20"/>
         </w:rPr>
-        <w:t>,06,10,2020,</w:t>
+        <w:t>,0</w:t>
+      </w:r>
+      <w:r>
+        <w:rPr>
+          <w:rFonts w:ascii="Arial" w:eastAsia="Times New Roman" w:hAnsi="Arial" w:cs="Times New Roman"/>
+          <w:vanish/>
+          <w:sz w:val="24"/>
+          <w:szCs w:val="20"/>
+        </w:rPr>
+        <w:t>4</w:t>
+      </w:r>
+      <w:r>
+        <w:rPr>
+          <w:rFonts w:ascii="Arial" w:eastAsia="Times New Roman" w:hAnsi="Arial" w:cs="Times New Roman"/>
+          <w:vanish/>
+          <w:sz w:val="24"/>
+          <w:szCs w:val="20"/>
+        </w:rPr>
+        <w:t>,10,2020,</w:t>
       </w:r>
       <w:r>
         <w:rPr>
@@ -858,25 +922,14 @@
         </w:rPr>
         <w:t>HMS NONSUCH</w:t>
       </w:r>
-      <w:proofErr w:type="gramStart"/>
-      <w:r>
-        <w:rPr>
-          <w:rFonts w:ascii="Arial" w:eastAsia="Times New Roman" w:hAnsi="Arial" w:cs="Times New Roman"/>
-          <w:vanish/>
-          <w:sz w:val="24"/>
-          <w:szCs w:val="20"/>
-        </w:rPr>
-        <w:t>,PWO</w:t>
-      </w:r>
-      <w:proofErr w:type="gramEnd"/>
-      <w:r>
-        <w:rPr>
-          <w:rFonts w:ascii="Arial" w:eastAsia="Times New Roman" w:hAnsi="Arial" w:cs="Times New Roman"/>
-          <w:vanish/>
-          <w:sz w:val="24"/>
-          <w:szCs w:val="20"/>
-        </w:rPr>
-        <w:t xml:space="preserve"> Comment,</w:t>
+      <w:r>
+        <w:rPr>
+          <w:rFonts w:ascii="Arial" w:eastAsia="Times New Roman" w:hAnsi="Arial" w:cs="Times New Roman"/>
+          <w:vanish/>
+          <w:sz w:val="24"/>
+          <w:szCs w:val="20"/>
+        </w:rPr>
+        <w:t>,PWO Comment,</w:t>
       </w:r>
       <w:r>
         <w:rPr>
@@ -999,7 +1052,25 @@
           <w:sz w:val="24"/>
           <w:szCs w:val="20"/>
         </w:rPr>
-        <w:t>,06,10,2020,</w:t>
+        <w:t>,0</w:t>
+      </w:r>
+      <w:r>
+        <w:rPr>
+          <w:rFonts w:ascii="Arial" w:eastAsia="Times New Roman" w:hAnsi="Arial" w:cs="Times New Roman"/>
+          <w:vanish/>
+          <w:sz w:val="24"/>
+          <w:szCs w:val="20"/>
+        </w:rPr>
+        <w:t>4</w:t>
+      </w:r>
+      <w:r>
+        <w:rPr>
+          <w:rFonts w:ascii="Arial" w:eastAsia="Times New Roman" w:hAnsi="Arial" w:cs="Times New Roman"/>
+          <w:vanish/>
+          <w:sz w:val="24"/>
+          <w:szCs w:val="20"/>
+        </w:rPr>
+        <w:t>,10,2020,</w:t>
       </w:r>
       <w:r>
         <w:rPr>
@@ -1010,25 +1081,14 @@
         </w:rPr>
         <w:t>HMS NONSUCH</w:t>
       </w:r>
-      <w:proofErr w:type="gramStart"/>
-      <w:r>
-        <w:rPr>
-          <w:rFonts w:ascii="Arial" w:eastAsia="Times New Roman" w:hAnsi="Arial" w:cs="Times New Roman"/>
-          <w:vanish/>
-          <w:sz w:val="24"/>
-          <w:szCs w:val="20"/>
-        </w:rPr>
-        <w:t>,CO</w:t>
-      </w:r>
-      <w:proofErr w:type="gramEnd"/>
-      <w:r>
-        <w:rPr>
-          <w:rFonts w:ascii="Arial" w:eastAsia="Times New Roman" w:hAnsi="Arial" w:cs="Times New Roman"/>
-          <w:vanish/>
-          <w:sz w:val="24"/>
-          <w:szCs w:val="20"/>
-        </w:rPr>
-        <w:t xml:space="preserve"> Comment,</w:t>
+      <w:r>
+        <w:rPr>
+          <w:rFonts w:ascii="Arial" w:eastAsia="Times New Roman" w:hAnsi="Arial" w:cs="Times New Roman"/>
+          <w:vanish/>
+          <w:sz w:val="24"/>
+          <w:szCs w:val="20"/>
+        </w:rPr>
+        <w:t>,CO Comment,</w:t>
       </w:r>
       <w:r>
         <w:rPr>
@@ -1055,145 +1115,6 @@
           <w:u w:val="single"/>
         </w:rPr>
         <w:br/>
-      </w:r>
-      <w:r>
-        <w:rPr>
-          <w:rFonts w:ascii="Arial" w:eastAsia="Times New Roman" w:hAnsi="Arial" w:cs="Times New Roman"/>
-          <w:sz w:val="24"/>
-          <w:szCs w:val="20"/>
-        </w:rPr>
-        <w:t xml:space="preserve">INTEGRATE WITH </w:t>
-      </w:r>
-      <w:r>
-        <w:rPr>
-          <w:rFonts w:ascii="Arial" w:eastAsia="Times New Roman" w:hAnsi="Arial" w:cs="Times New Roman"/>
-          <w:sz w:val="24"/>
-          <w:szCs w:val="20"/>
-        </w:rPr>
-        <w:t xml:space="preserve">GROUP OF UNICORNS </w:t>
-      </w:r>
-      <w:r>
-        <w:rPr>
-          <w:rFonts w:ascii="Arial" w:eastAsia="Times New Roman" w:hAnsi="Arial" w:cs="Times New Roman"/>
-          <w:sz w:val="24"/>
-          <w:szCs w:val="20"/>
-        </w:rPr>
-        <w:t xml:space="preserve">- PRIOR TO </w:t>
-      </w:r>
-      <w:r>
-        <w:rPr>
-          <w:rFonts w:ascii="Arial" w:eastAsia="Times New Roman" w:hAnsi="Arial" w:cs="Times New Roman"/>
-          <w:sz w:val="24"/>
-          <w:szCs w:val="20"/>
-        </w:rPr>
-        <w:t>SPARKLE EXPLOSION</w:t>
-      </w:r>
-      <w:r>
-        <w:rPr>
-          <w:rFonts w:ascii="Arial" w:eastAsia="Times New Roman" w:hAnsi="Arial" w:cs="Times New Roman"/>
-          <w:sz w:val="24"/>
-          <w:szCs w:val="20"/>
-        </w:rPr>
-        <w:br/>
-      </w:r>
-      <w:r>
-        <w:rPr>
-          <w:rFonts w:ascii="Arial" w:eastAsia="Times New Roman" w:hAnsi="Arial" w:cs="Times New Roman"/>
-          <w:sz w:val="24"/>
-          <w:szCs w:val="20"/>
-        </w:rPr>
-        <w:br/>
-      </w:r>
-      <w:r>
-        <w:rPr>
-          <w:rFonts w:ascii="Arial" w:eastAsia="Times New Roman" w:hAnsi="Arial" w:cs="Times New Roman"/>
-          <w:sz w:val="24"/>
-          <w:szCs w:val="20"/>
-          <w:u w:val="single"/>
-        </w:rPr>
-        <w:t>0</w:t>
-      </w:r>
-      <w:r>
-        <w:rPr>
-          <w:rFonts w:ascii="Arial" w:eastAsia="Times New Roman" w:hAnsi="Arial" w:cs="Times New Roman"/>
-          <w:sz w:val="24"/>
-          <w:szCs w:val="20"/>
-          <w:u w:val="single"/>
-        </w:rPr>
-        <w:t>4</w:t>
-      </w:r>
-      <w:r>
-        <w:rPr>
-          <w:rFonts w:ascii="Arial" w:eastAsia="Times New Roman" w:hAnsi="Arial" w:cs="Times New Roman"/>
-          <w:sz w:val="24"/>
-          <w:szCs w:val="20"/>
-          <w:u w:val="single"/>
-        </w:rPr>
-        <w:t>0309</w:t>
-      </w:r>
-      <w:r>
-        <w:rPr>
-          <w:rFonts w:ascii="Arial" w:eastAsia="Times New Roman" w:hAnsi="Arial" w:cs="Times New Roman"/>
-          <w:vanish/>
-          <w:sz w:val="24"/>
-          <w:szCs w:val="20"/>
-        </w:rPr>
-        <w:t>,06,10,2020,</w:t>
-      </w:r>
-      <w:r>
-        <w:rPr>
-          <w:rFonts w:ascii="Arial" w:eastAsia="Times New Roman" w:hAnsi="Arial" w:cs="Times New Roman"/>
-          <w:vanish/>
-          <w:sz w:val="24"/>
-          <w:szCs w:val="20"/>
-        </w:rPr>
-        <w:t xml:space="preserve">HMS </w:t>
-      </w:r>
-      <w:proofErr w:type="spellStart"/>
-      <w:r>
-        <w:rPr>
-          <w:rFonts w:ascii="Arial" w:eastAsia="Times New Roman" w:hAnsi="Arial" w:cs="Times New Roman"/>
-          <w:vanish/>
-          <w:sz w:val="24"/>
-          <w:szCs w:val="20"/>
-        </w:rPr>
-        <w:t>NONSUCH</w:t>
-      </w:r>
-      <w:r>
-        <w:rPr>
-          <w:rFonts w:ascii="Arial" w:eastAsia="Times New Roman" w:hAnsi="Arial" w:cs="Times New Roman"/>
-          <w:vanish/>
-          <w:sz w:val="24"/>
-          <w:szCs w:val="20"/>
-        </w:rPr>
-        <w:t>,General</w:t>
-      </w:r>
-      <w:proofErr w:type="spellEnd"/>
-      <w:r>
-        <w:rPr>
-          <w:rFonts w:ascii="Arial" w:eastAsia="Times New Roman" w:hAnsi="Arial" w:cs="Times New Roman"/>
-          <w:vanish/>
-          <w:sz w:val="24"/>
-          <w:szCs w:val="20"/>
-        </w:rPr>
-        <w:t xml:space="preserve"> Comment,</w:t>
-      </w:r>
-      <w:r>
-        <w:rPr>
-          <w:rFonts w:ascii="Arial" w:eastAsia="Times New Roman" w:hAnsi="Arial" w:cs="Times New Roman"/>
-          <w:sz w:val="24"/>
-          <w:szCs w:val="20"/>
-        </w:rPr>
-        <w:tab/>
-        <w:t xml:space="preserve">INCREASING </w:t>
-      </w:r>
-      <w:r>
-        <w:rPr>
-          <w:rFonts w:ascii="Arial" w:eastAsia="Times New Roman" w:hAnsi="Arial" w:cs="Times New Roman"/>
-          <w:sz w:val="24"/>
-          <w:szCs w:val="20"/>
-        </w:rPr>
-        <w:t>GLITTER OUTPUT</w:t>
       </w:r>
     </w:p>
     <w:p>
@@ -1213,6 +1134,54 @@
           <w:rFonts w:ascii="Arial" w:eastAsia="Times New Roman" w:hAnsi="Arial" w:cs="Times New Roman"/>
           <w:sz w:val="24"/>
           <w:szCs w:val="20"/>
+        </w:rPr>
+        <w:t xml:space="preserve">INTEGRATE WITH </w:t>
+      </w:r>
+      <w:r>
+        <w:rPr>
+          <w:rFonts w:ascii="Arial" w:eastAsia="Times New Roman" w:hAnsi="Arial" w:cs="Times New Roman"/>
+          <w:sz w:val="24"/>
+          <w:szCs w:val="20"/>
+        </w:rPr>
+        <w:t xml:space="preserve">GROUP OF UNICORNS </w:t>
+      </w:r>
+      <w:r>
+        <w:rPr>
+          <w:rFonts w:ascii="Arial" w:eastAsia="Times New Roman" w:hAnsi="Arial" w:cs="Times New Roman"/>
+          <w:sz w:val="24"/>
+          <w:szCs w:val="20"/>
+        </w:rPr>
+        <w:t xml:space="preserve">- PRIOR TO </w:t>
+      </w:r>
+      <w:r>
+        <w:rPr>
+          <w:rFonts w:ascii="Arial" w:eastAsia="Times New Roman" w:hAnsi="Arial" w:cs="Times New Roman"/>
+          <w:sz w:val="24"/>
+          <w:szCs w:val="20"/>
+        </w:rPr>
+        <w:t>SPARKLE EXPLOSION</w:t>
+      </w:r>
+      <w:r>
+        <w:rPr>
+          <w:rFonts w:ascii="Arial" w:eastAsia="Times New Roman" w:hAnsi="Arial" w:cs="Times New Roman"/>
+          <w:sz w:val="24"/>
+          <w:szCs w:val="20"/>
+        </w:rPr>
+        <w:br/>
+      </w:r>
+      <w:r>
+        <w:rPr>
+          <w:rFonts w:ascii="Arial" w:eastAsia="Times New Roman" w:hAnsi="Arial" w:cs="Times New Roman"/>
+          <w:sz w:val="24"/>
+          <w:szCs w:val="20"/>
+        </w:rPr>
+        <w:br/>
+      </w:r>
+      <w:r>
+        <w:rPr>
+          <w:rFonts w:ascii="Arial" w:eastAsia="Times New Roman" w:hAnsi="Arial" w:cs="Times New Roman"/>
+          <w:sz w:val="24"/>
+          <w:szCs w:val="20"/>
           <w:u w:val="single"/>
         </w:rPr>
         <w:t>0</w:t>
@@ -1233,16 +1202,34 @@
           <w:szCs w:val="20"/>
           <w:u w:val="single"/>
         </w:rPr>
-        <w:t>0310</w:t>
-      </w:r>
-      <w:r>
-        <w:rPr>
-          <w:rFonts w:ascii="Arial" w:eastAsia="Times New Roman" w:hAnsi="Arial" w:cs="Times New Roman"/>
-          <w:vanish/>
-          <w:sz w:val="24"/>
-          <w:szCs w:val="20"/>
-        </w:rPr>
-        <w:t>,06,10,2020,</w:t>
+        <w:t>0309</w:t>
+      </w:r>
+      <w:r>
+        <w:rPr>
+          <w:rFonts w:ascii="Arial" w:eastAsia="Times New Roman" w:hAnsi="Arial" w:cs="Times New Roman"/>
+          <w:vanish/>
+          <w:sz w:val="24"/>
+          <w:szCs w:val="20"/>
+        </w:rPr>
+        <w:t>,0</w:t>
+      </w:r>
+      <w:r>
+        <w:rPr>
+          <w:rFonts w:ascii="Arial" w:eastAsia="Times New Roman" w:hAnsi="Arial" w:cs="Times New Roman"/>
+          <w:vanish/>
+          <w:sz w:val="24"/>
+          <w:szCs w:val="20"/>
+        </w:rPr>
+        <w:t>4</w:t>
+      </w:r>
+      <w:r>
+        <w:rPr>
+          <w:rFonts w:ascii="Arial" w:eastAsia="Times New Roman" w:hAnsi="Arial" w:cs="Times New Roman"/>
+          <w:vanish/>
+          <w:sz w:val="24"/>
+          <w:szCs w:val="20"/>
+        </w:rPr>
+        <w:t>,10,2020,</w:t>
       </w:r>
       <w:r>
         <w:rPr>
@@ -1263,7 +1250,6 @@
         </w:rPr>
         <w:t>NONSUCH</w:t>
       </w:r>
-      <w:proofErr w:type="gramStart"/>
       <w:r>
         <w:rPr>
           <w:rFonts w:ascii="Arial" w:eastAsia="Times New Roman" w:hAnsi="Arial" w:cs="Times New Roman"/>
@@ -1274,7 +1260,6 @@
         <w:t>,General</w:t>
       </w:r>
       <w:proofErr w:type="spellEnd"/>
-      <w:proofErr w:type="gramEnd"/>
       <w:r>
         <w:rPr>
           <w:rFonts w:ascii="Arial" w:eastAsia="Times New Roman" w:hAnsi="Arial" w:cs="Times New Roman"/>
@@ -1291,47 +1276,15 @@
           <w:szCs w:val="20"/>
         </w:rPr>
         <w:tab/>
-        <w:t>C</w:t>
-      </w:r>
-      <w:r>
-        <w:rPr>
-          <w:rFonts w:ascii="Arial" w:eastAsia="Times New Roman" w:hAnsi="Arial" w:cs="Times New Roman"/>
-          <w:sz w:val="24"/>
-          <w:szCs w:val="20"/>
-        </w:rPr>
-        <w:t>PO</w:t>
-      </w:r>
-      <w:r>
-        <w:rPr>
-          <w:rFonts w:ascii="Arial" w:eastAsia="Times New Roman" w:hAnsi="Arial" w:cs="Times New Roman"/>
-          <w:sz w:val="24"/>
-          <w:szCs w:val="20"/>
-        </w:rPr>
-        <w:t>(</w:t>
-      </w:r>
-      <w:r>
-        <w:rPr>
-          <w:rFonts w:ascii="Arial" w:eastAsia="Times New Roman" w:hAnsi="Arial" w:cs="Times New Roman"/>
-          <w:sz w:val="24"/>
-          <w:szCs w:val="20"/>
-        </w:rPr>
-        <w:t>RR</w:t>
-      </w:r>
-      <w:r>
-        <w:rPr>
-          <w:rFonts w:ascii="Arial" w:eastAsia="Times New Roman" w:hAnsi="Arial" w:cs="Times New Roman"/>
-          <w:sz w:val="24"/>
-          <w:szCs w:val="20"/>
-        </w:rPr>
-        <w:t xml:space="preserve">)- </w:t>
-      </w:r>
-      <w:r>
-        <w:rPr>
-          <w:rFonts w:ascii="Arial" w:eastAsia="Times New Roman" w:hAnsi="Arial" w:cs="Times New Roman"/>
-          <w:sz w:val="24"/>
-          <w:szCs w:val="20"/>
-        </w:rPr>
-        <w:t xml:space="preserve">Unicorns are galloping through the magical fields spreading joy and happiness aplenty to all the sad gnomes who need love in their lives </w:t>
+        <w:t xml:space="preserve">INCREASING </w:t>
+      </w:r>
+      <w:r>
+        <w:rPr>
+          <w:rFonts w:ascii="Arial" w:eastAsia="Times New Roman" w:hAnsi="Arial" w:cs="Times New Roman"/>
+          <w:sz w:val="24"/>
+          <w:szCs w:val="20"/>
+        </w:rPr>
+        <w:t>GLITTER OUTPUT</w:t>
       </w:r>
     </w:p>
     <w:p>
@@ -1371,16 +1324,34 @@
           <w:szCs w:val="20"/>
           <w:u w:val="single"/>
         </w:rPr>
-        <w:t>0320</w:t>
-      </w:r>
-      <w:r>
-        <w:rPr>
-          <w:rFonts w:ascii="Arial" w:eastAsia="Times New Roman" w:hAnsi="Arial" w:cs="Times New Roman"/>
-          <w:vanish/>
-          <w:sz w:val="24"/>
-          <w:szCs w:val="20"/>
-        </w:rPr>
-        <w:t>,06,10,2020,</w:t>
+        <w:t>0310</w:t>
+      </w:r>
+      <w:r>
+        <w:rPr>
+          <w:rFonts w:ascii="Arial" w:eastAsia="Times New Roman" w:hAnsi="Arial" w:cs="Times New Roman"/>
+          <w:vanish/>
+          <w:sz w:val="24"/>
+          <w:szCs w:val="20"/>
+        </w:rPr>
+        <w:t>,0</w:t>
+      </w:r>
+      <w:r>
+        <w:rPr>
+          <w:rFonts w:ascii="Arial" w:eastAsia="Times New Roman" w:hAnsi="Arial" w:cs="Times New Roman"/>
+          <w:vanish/>
+          <w:sz w:val="24"/>
+          <w:szCs w:val="20"/>
+        </w:rPr>
+        <w:t>4</w:t>
+      </w:r>
+      <w:r>
+        <w:rPr>
+          <w:rFonts w:ascii="Arial" w:eastAsia="Times New Roman" w:hAnsi="Arial" w:cs="Times New Roman"/>
+          <w:vanish/>
+          <w:sz w:val="24"/>
+          <w:szCs w:val="20"/>
+        </w:rPr>
+        <w:t>,10,2020,</w:t>
       </w:r>
       <w:r>
         <w:rPr>
@@ -1391,25 +1362,14 @@
         </w:rPr>
         <w:t>HMS NONSUCH</w:t>
       </w:r>
-      <w:proofErr w:type="gramStart"/>
-      <w:r>
-        <w:rPr>
-          <w:rFonts w:ascii="Arial" w:eastAsia="Times New Roman" w:hAnsi="Arial" w:cs="Times New Roman"/>
-          <w:vanish/>
-          <w:sz w:val="24"/>
-          <w:szCs w:val="20"/>
-        </w:rPr>
-        <w:t>,CO</w:t>
-      </w:r>
-      <w:proofErr w:type="gramEnd"/>
-      <w:r>
-        <w:rPr>
-          <w:rFonts w:ascii="Arial" w:eastAsia="Times New Roman" w:hAnsi="Arial" w:cs="Times New Roman"/>
-          <w:vanish/>
-          <w:sz w:val="24"/>
-          <w:szCs w:val="20"/>
-        </w:rPr>
-        <w:t xml:space="preserve"> Comment,</w:t>
+      <w:r>
+        <w:rPr>
+          <w:rFonts w:ascii="Arial" w:eastAsia="Times New Roman" w:hAnsi="Arial" w:cs="Times New Roman"/>
+          <w:vanish/>
+          <w:sz w:val="24"/>
+          <w:szCs w:val="20"/>
+        </w:rPr>
+        <w:t>,General Comment,</w:t>
       </w:r>
       <w:r>
         <w:rPr>
@@ -1418,32 +1378,47 @@
           <w:szCs w:val="20"/>
         </w:rPr>
         <w:tab/>
-      </w:r>
-      <w:r>
-        <w:rPr>
-          <w:rFonts w:ascii="Arial" w:eastAsia="Times New Roman" w:hAnsi="Arial" w:cs="Times New Roman"/>
-          <w:sz w:val="24"/>
-          <w:szCs w:val="20"/>
-          <w:u w:val="single"/>
-        </w:rPr>
-        <w:t>CO Comment</w:t>
-      </w:r>
-      <w:r>
-        <w:rPr>
-          <w:rFonts w:ascii="Arial" w:eastAsia="Times New Roman" w:hAnsi="Arial" w:cs="Times New Roman"/>
-          <w:sz w:val="24"/>
-          <w:szCs w:val="20"/>
-          <w:u w:val="single"/>
-        </w:rPr>
-        <w:br/>
-      </w:r>
-      <w:r>
-        <w:rPr>
-          <w:rFonts w:ascii="Arial" w:eastAsia="Times New Roman" w:hAnsi="Arial" w:cs="Times New Roman"/>
-          <w:sz w:val="24"/>
-          <w:szCs w:val="20"/>
-        </w:rPr>
-        <w:t>CATCH THE UNICORNS BEFORE THEY ESCAPE</w:t>
+        <w:t>C</w:t>
+      </w:r>
+      <w:r>
+        <w:rPr>
+          <w:rFonts w:ascii="Arial" w:eastAsia="Times New Roman" w:hAnsi="Arial" w:cs="Times New Roman"/>
+          <w:sz w:val="24"/>
+          <w:szCs w:val="20"/>
+        </w:rPr>
+        <w:t>PO</w:t>
+      </w:r>
+      <w:r>
+        <w:rPr>
+          <w:rFonts w:ascii="Arial" w:eastAsia="Times New Roman" w:hAnsi="Arial" w:cs="Times New Roman"/>
+          <w:sz w:val="24"/>
+          <w:szCs w:val="20"/>
+        </w:rPr>
+        <w:t>(</w:t>
+      </w:r>
+      <w:r>
+        <w:rPr>
+          <w:rFonts w:ascii="Arial" w:eastAsia="Times New Roman" w:hAnsi="Arial" w:cs="Times New Roman"/>
+          <w:sz w:val="24"/>
+          <w:szCs w:val="20"/>
+        </w:rPr>
+        <w:t>RR</w:t>
+      </w:r>
+      <w:r>
+        <w:rPr>
+          <w:rFonts w:ascii="Arial" w:eastAsia="Times New Roman" w:hAnsi="Arial" w:cs="Times New Roman"/>
+          <w:sz w:val="24"/>
+          <w:szCs w:val="20"/>
+        </w:rPr>
+        <w:t xml:space="preserve">)- </w:t>
+      </w:r>
+      <w:r>
+        <w:rPr>
+          <w:rFonts w:ascii="Arial" w:eastAsia="Times New Roman" w:hAnsi="Arial" w:cs="Times New Roman"/>
+          <w:sz w:val="24"/>
+          <w:szCs w:val="20"/>
+        </w:rPr>
+        <w:t xml:space="preserve">Unicorns are galloping through the magical fields spreading joy and happiness aplenty to all the sad gnomes who need love in their lives </w:t>
       </w:r>
     </w:p>
     <w:p>
@@ -1483,25 +1458,34 @@
           <w:szCs w:val="20"/>
           <w:u w:val="single"/>
         </w:rPr>
-        <w:t>032</w:t>
-      </w:r>
-      <w:r>
-        <w:rPr>
-          <w:rFonts w:ascii="Arial" w:eastAsia="Times New Roman" w:hAnsi="Arial" w:cs="Times New Roman"/>
-          <w:sz w:val="24"/>
-          <w:szCs w:val="20"/>
-          <w:u w:val="single"/>
-        </w:rPr>
-        <w:t>2</w:t>
-      </w:r>
-      <w:r>
-        <w:rPr>
-          <w:rFonts w:ascii="Arial" w:eastAsia="Times New Roman" w:hAnsi="Arial" w:cs="Times New Roman"/>
-          <w:vanish/>
-          <w:sz w:val="24"/>
-          <w:szCs w:val="20"/>
-        </w:rPr>
-        <w:t>,06,10,2020,</w:t>
+        <w:t>0320</w:t>
+      </w:r>
+      <w:r>
+        <w:rPr>
+          <w:rFonts w:ascii="Arial" w:eastAsia="Times New Roman" w:hAnsi="Arial" w:cs="Times New Roman"/>
+          <w:vanish/>
+          <w:sz w:val="24"/>
+          <w:szCs w:val="20"/>
+        </w:rPr>
+        <w:t>,0</w:t>
+      </w:r>
+      <w:r>
+        <w:rPr>
+          <w:rFonts w:ascii="Arial" w:eastAsia="Times New Roman" w:hAnsi="Arial" w:cs="Times New Roman"/>
+          <w:vanish/>
+          <w:sz w:val="24"/>
+          <w:szCs w:val="20"/>
+        </w:rPr>
+        <w:t>4</w:t>
+      </w:r>
+      <w:r>
+        <w:rPr>
+          <w:rFonts w:ascii="Arial" w:eastAsia="Times New Roman" w:hAnsi="Arial" w:cs="Times New Roman"/>
+          <w:vanish/>
+          <w:sz w:val="24"/>
+          <w:szCs w:val="20"/>
+        </w:rPr>
+        <w:t>,10,2020,</w:t>
       </w:r>
       <w:r>
         <w:rPr>
@@ -1512,25 +1496,14 @@
         </w:rPr>
         <w:t>HMS NONSUCH</w:t>
       </w:r>
-      <w:proofErr w:type="gramStart"/>
-      <w:r>
-        <w:rPr>
-          <w:rFonts w:ascii="Arial" w:eastAsia="Times New Roman" w:hAnsi="Arial" w:cs="Times New Roman"/>
-          <w:vanish/>
-          <w:sz w:val="24"/>
-          <w:szCs w:val="20"/>
-        </w:rPr>
-        <w:t>,PWO</w:t>
-      </w:r>
-      <w:proofErr w:type="gramEnd"/>
-      <w:r>
-        <w:rPr>
-          <w:rFonts w:ascii="Arial" w:eastAsia="Times New Roman" w:hAnsi="Arial" w:cs="Times New Roman"/>
-          <w:vanish/>
-          <w:sz w:val="24"/>
-          <w:szCs w:val="20"/>
-        </w:rPr>
-        <w:t xml:space="preserve"> Comment,</w:t>
+      <w:r>
+        <w:rPr>
+          <w:rFonts w:ascii="Arial" w:eastAsia="Times New Roman" w:hAnsi="Arial" w:cs="Times New Roman"/>
+          <w:vanish/>
+          <w:sz w:val="24"/>
+          <w:szCs w:val="20"/>
+        </w:rPr>
+        <w:t>,CO Comment,</w:t>
       </w:r>
       <w:r>
         <w:rPr>
@@ -1547,7 +1520,7 @@
           <w:szCs w:val="20"/>
           <w:u w:val="single"/>
         </w:rPr>
-        <w:t>PWO Comment</w:t>
+        <w:t>CO Comment</w:t>
       </w:r>
       <w:r>
         <w:rPr>
@@ -1564,7 +1537,7 @@
           <w:sz w:val="24"/>
           <w:szCs w:val="20"/>
         </w:rPr>
-        <w:t>DEPLOYING UNICORN TASK FORCE TO CAPTURE RING LEADER UNICORN</w:t>
+        <w:t>CATCH THE UNICORNS BEFORE THEY ESCAPE</w:t>
       </w:r>
     </w:p>
     <w:p>
@@ -1604,25 +1577,43 @@
           <w:szCs w:val="20"/>
           <w:u w:val="single"/>
         </w:rPr>
-        <w:t>03</w:t>
-      </w:r>
-      <w:r>
-        <w:rPr>
-          <w:rFonts w:ascii="Arial" w:eastAsia="Times New Roman" w:hAnsi="Arial" w:cs="Times New Roman"/>
-          <w:sz w:val="24"/>
-          <w:szCs w:val="20"/>
-          <w:u w:val="single"/>
-        </w:rPr>
-        <w:t>34</w:t>
-      </w:r>
-      <w:r>
-        <w:rPr>
-          <w:rFonts w:ascii="Arial" w:eastAsia="Times New Roman" w:hAnsi="Arial" w:cs="Times New Roman"/>
-          <w:vanish/>
-          <w:sz w:val="24"/>
-          <w:szCs w:val="20"/>
-        </w:rPr>
-        <w:t>,06,10,2020,</w:t>
+        <w:t>032</w:t>
+      </w:r>
+      <w:r>
+        <w:rPr>
+          <w:rFonts w:ascii="Arial" w:eastAsia="Times New Roman" w:hAnsi="Arial" w:cs="Times New Roman"/>
+          <w:sz w:val="24"/>
+          <w:szCs w:val="20"/>
+          <w:u w:val="single"/>
+        </w:rPr>
+        <w:t>2</w:t>
+      </w:r>
+      <w:r>
+        <w:rPr>
+          <w:rFonts w:ascii="Arial" w:eastAsia="Times New Roman" w:hAnsi="Arial" w:cs="Times New Roman"/>
+          <w:vanish/>
+          <w:sz w:val="24"/>
+          <w:szCs w:val="20"/>
+        </w:rPr>
+        <w:t>,0</w:t>
+      </w:r>
+      <w:r>
+        <w:rPr>
+          <w:rFonts w:ascii="Arial" w:eastAsia="Times New Roman" w:hAnsi="Arial" w:cs="Times New Roman"/>
+          <w:vanish/>
+          <w:sz w:val="24"/>
+          <w:szCs w:val="20"/>
+        </w:rPr>
+        <w:t>4</w:t>
+      </w:r>
+      <w:r>
+        <w:rPr>
+          <w:rFonts w:ascii="Arial" w:eastAsia="Times New Roman" w:hAnsi="Arial" w:cs="Times New Roman"/>
+          <w:vanish/>
+          <w:sz w:val="24"/>
+          <w:szCs w:val="20"/>
+        </w:rPr>
+        <w:t>,10,2020,</w:t>
       </w:r>
       <w:r>
         <w:rPr>
@@ -1633,25 +1624,14 @@
         </w:rPr>
         <w:t>HMS NONSUCH</w:t>
       </w:r>
-      <w:proofErr w:type="gramStart"/>
-      <w:r>
-        <w:rPr>
-          <w:rFonts w:ascii="Arial" w:eastAsia="Times New Roman" w:hAnsi="Arial" w:cs="Times New Roman"/>
-          <w:vanish/>
-          <w:sz w:val="24"/>
-          <w:szCs w:val="20"/>
-        </w:rPr>
-        <w:t>,CO</w:t>
-      </w:r>
-      <w:proofErr w:type="gramEnd"/>
-      <w:r>
-        <w:rPr>
-          <w:rFonts w:ascii="Arial" w:eastAsia="Times New Roman" w:hAnsi="Arial" w:cs="Times New Roman"/>
-          <w:vanish/>
-          <w:sz w:val="24"/>
-          <w:szCs w:val="20"/>
-        </w:rPr>
-        <w:t xml:space="preserve"> Comment,</w:t>
+      <w:r>
+        <w:rPr>
+          <w:rFonts w:ascii="Arial" w:eastAsia="Times New Roman" w:hAnsi="Arial" w:cs="Times New Roman"/>
+          <w:vanish/>
+          <w:sz w:val="24"/>
+          <w:szCs w:val="20"/>
+        </w:rPr>
+        <w:t>,PWO Comment,</w:t>
       </w:r>
       <w:r>
         <w:rPr>
@@ -1668,7 +1648,7 @@
           <w:szCs w:val="20"/>
           <w:u w:val="single"/>
         </w:rPr>
-        <w:t>CO Comment</w:t>
+        <w:t>PWO Comment</w:t>
       </w:r>
       <w:r>
         <w:rPr>
@@ -1685,7 +1665,7 @@
           <w:sz w:val="24"/>
           <w:szCs w:val="20"/>
         </w:rPr>
-        <w:t xml:space="preserve">Establishing comms with Glitter the Unicorn seeking to close forces and to alter course to 220 to allow for Sparkle the Unicorn to come by </w:t>
+        <w:t>DEPLOYING UNICORN TASK FORCE TO CAPTURE RING LEADER UNICORN</w:t>
       </w:r>
     </w:p>
     <w:p>
@@ -1734,56 +1714,52 @@
           <w:szCs w:val="20"/>
           <w:u w:val="single"/>
         </w:rPr>
-        <w:t>44</w:t>
-      </w:r>
-      <w:r>
-        <w:rPr>
-          <w:rFonts w:ascii="Arial" w:eastAsia="Times New Roman" w:hAnsi="Arial" w:cs="Times New Roman"/>
-          <w:vanish/>
-          <w:sz w:val="24"/>
-          <w:szCs w:val="20"/>
-        </w:rPr>
-        <w:t>,06,10,2020,</w:t>
-      </w:r>
-      <w:r>
-        <w:rPr>
-          <w:rFonts w:ascii="Arial" w:eastAsia="Times New Roman" w:hAnsi="Arial" w:cs="Times New Roman"/>
-          <w:vanish/>
-          <w:sz w:val="24"/>
-          <w:szCs w:val="20"/>
-        </w:rPr>
-        <w:t xml:space="preserve">HMS </w:t>
-      </w:r>
-      <w:proofErr w:type="spellStart"/>
-      <w:r>
-        <w:rPr>
-          <w:rFonts w:ascii="Arial" w:eastAsia="Times New Roman" w:hAnsi="Arial" w:cs="Times New Roman"/>
-          <w:vanish/>
-          <w:sz w:val="24"/>
-          <w:szCs w:val="20"/>
-        </w:rPr>
-        <w:t>NONSUCH</w:t>
-      </w:r>
-      <w:proofErr w:type="gramStart"/>
-      <w:r>
-        <w:rPr>
-          <w:rFonts w:ascii="Arial" w:eastAsia="Times New Roman" w:hAnsi="Arial" w:cs="Times New Roman"/>
-          <w:vanish/>
-          <w:sz w:val="24"/>
-          <w:szCs w:val="20"/>
-        </w:rPr>
-        <w:t>,General</w:t>
-      </w:r>
-      <w:proofErr w:type="spellEnd"/>
-      <w:proofErr w:type="gramEnd"/>
-      <w:r>
-        <w:rPr>
-          <w:rFonts w:ascii="Arial" w:eastAsia="Times New Roman" w:hAnsi="Arial" w:cs="Times New Roman"/>
-          <w:vanish/>
-          <w:sz w:val="24"/>
-          <w:szCs w:val="20"/>
-        </w:rPr>
-        <w:t xml:space="preserve"> Comment,</w:t>
+        <w:t>34</w:t>
+      </w:r>
+      <w:r>
+        <w:rPr>
+          <w:rFonts w:ascii="Arial" w:eastAsia="Times New Roman" w:hAnsi="Arial" w:cs="Times New Roman"/>
+          <w:vanish/>
+          <w:sz w:val="24"/>
+          <w:szCs w:val="20"/>
+        </w:rPr>
+        <w:t>,0</w:t>
+      </w:r>
+      <w:r>
+        <w:rPr>
+          <w:rFonts w:ascii="Arial" w:eastAsia="Times New Roman" w:hAnsi="Arial" w:cs="Times New Roman"/>
+          <w:vanish/>
+          <w:sz w:val="24"/>
+          <w:szCs w:val="20"/>
+        </w:rPr>
+        <w:t>4</w:t>
+      </w:r>
+      <w:r>
+        <w:rPr>
+          <w:rFonts w:ascii="Arial" w:eastAsia="Times New Roman" w:hAnsi="Arial" w:cs="Times New Roman"/>
+          <w:vanish/>
+          <w:sz w:val="24"/>
+          <w:szCs w:val="20"/>
+        </w:rPr>
+        <w:t>,10,2020,</w:t>
+      </w:r>
+      <w:r>
+        <w:rPr>
+          <w:rFonts w:ascii="Arial" w:eastAsia="Times New Roman" w:hAnsi="Arial" w:cs="Times New Roman"/>
+          <w:vanish/>
+          <w:sz w:val="24"/>
+          <w:szCs w:val="20"/>
+        </w:rPr>
+        <w:t>HMS NONSUCH</w:t>
+      </w:r>
+      <w:r>
+        <w:rPr>
+          <w:rFonts w:ascii="Arial" w:eastAsia="Times New Roman" w:hAnsi="Arial" w:cs="Times New Roman"/>
+          <w:vanish/>
+          <w:sz w:val="24"/>
+          <w:szCs w:val="20"/>
+        </w:rPr>
+        <w:t>,CO Comment,</w:t>
       </w:r>
       <w:r>
         <w:rPr>
@@ -1798,8 +1774,26 @@
           <w:rFonts w:ascii="Arial" w:eastAsia="Times New Roman" w:hAnsi="Arial" w:cs="Times New Roman"/>
           <w:sz w:val="24"/>
           <w:szCs w:val="20"/>
-        </w:rPr>
-        <w:t xml:space="preserve">UNICORNS ARE EVERYWHERE, REPEAT UNICORNS ARE EVERYWHERE </w:t>
+          <w:u w:val="single"/>
+        </w:rPr>
+        <w:t>CO Comment</w:t>
+      </w:r>
+      <w:r>
+        <w:rPr>
+          <w:rFonts w:ascii="Arial" w:eastAsia="Times New Roman" w:hAnsi="Arial" w:cs="Times New Roman"/>
+          <w:sz w:val="24"/>
+          <w:szCs w:val="20"/>
+          <w:u w:val="single"/>
+        </w:rPr>
+        <w:br/>
+      </w:r>
+      <w:r>
+        <w:rPr>
+          <w:rFonts w:ascii="Arial" w:eastAsia="Times New Roman" w:hAnsi="Arial" w:cs="Times New Roman"/>
+          <w:sz w:val="24"/>
+          <w:szCs w:val="20"/>
+        </w:rPr>
+        <w:t xml:space="preserve">Establishing comms with Glitter the Unicorn seeking to close forces and to alter course to 220 to allow for Sparkle the Unicorn to come by </w:t>
       </w:r>
     </w:p>
     <w:p>
@@ -1830,6 +1824,116 @@
           <w:szCs w:val="20"/>
           <w:u w:val="single"/>
         </w:rPr>
+        <w:t>4</w:t>
+      </w:r>
+      <w:r>
+        <w:rPr>
+          <w:rFonts w:ascii="Arial" w:eastAsia="Times New Roman" w:hAnsi="Arial" w:cs="Times New Roman"/>
+          <w:sz w:val="24"/>
+          <w:szCs w:val="20"/>
+          <w:u w:val="single"/>
+        </w:rPr>
+        <w:t>03</w:t>
+      </w:r>
+      <w:r>
+        <w:rPr>
+          <w:rFonts w:ascii="Arial" w:eastAsia="Times New Roman" w:hAnsi="Arial" w:cs="Times New Roman"/>
+          <w:sz w:val="24"/>
+          <w:szCs w:val="20"/>
+          <w:u w:val="single"/>
+        </w:rPr>
+        <w:t>44</w:t>
+      </w:r>
+      <w:r>
+        <w:rPr>
+          <w:rFonts w:ascii="Arial" w:eastAsia="Times New Roman" w:hAnsi="Arial" w:cs="Times New Roman"/>
+          <w:vanish/>
+          <w:sz w:val="24"/>
+          <w:szCs w:val="20"/>
+        </w:rPr>
+        <w:t>,0</w:t>
+      </w:r>
+      <w:r>
+        <w:rPr>
+          <w:rFonts w:ascii="Arial" w:eastAsia="Times New Roman" w:hAnsi="Arial" w:cs="Times New Roman"/>
+          <w:vanish/>
+          <w:sz w:val="24"/>
+          <w:szCs w:val="20"/>
+        </w:rPr>
+        <w:t>4</w:t>
+      </w:r>
+      <w:r>
+        <w:rPr>
+          <w:rFonts w:ascii="Arial" w:eastAsia="Times New Roman" w:hAnsi="Arial" w:cs="Times New Roman"/>
+          <w:vanish/>
+          <w:sz w:val="24"/>
+          <w:szCs w:val="20"/>
+        </w:rPr>
+        <w:t>,10,2020,</w:t>
+      </w:r>
+      <w:r>
+        <w:rPr>
+          <w:rFonts w:ascii="Arial" w:eastAsia="Times New Roman" w:hAnsi="Arial" w:cs="Times New Roman"/>
+          <w:vanish/>
+          <w:sz w:val="24"/>
+          <w:szCs w:val="20"/>
+        </w:rPr>
+        <w:t>HMS NONSUCH</w:t>
+      </w:r>
+      <w:r>
+        <w:rPr>
+          <w:rFonts w:ascii="Arial" w:eastAsia="Times New Roman" w:hAnsi="Arial" w:cs="Times New Roman"/>
+          <w:vanish/>
+          <w:sz w:val="24"/>
+          <w:szCs w:val="20"/>
+        </w:rPr>
+        <w:t>,General Comment,</w:t>
+      </w:r>
+      <w:r>
+        <w:rPr>
+          <w:rFonts w:ascii="Arial" w:eastAsia="Times New Roman" w:hAnsi="Arial" w:cs="Times New Roman"/>
+          <w:sz w:val="24"/>
+          <w:szCs w:val="20"/>
+        </w:rPr>
+        <w:tab/>
+      </w:r>
+      <w:r>
+        <w:rPr>
+          <w:rFonts w:ascii="Arial" w:eastAsia="Times New Roman" w:hAnsi="Arial" w:cs="Times New Roman"/>
+          <w:sz w:val="24"/>
+          <w:szCs w:val="20"/>
+        </w:rPr>
+        <w:t xml:space="preserve">UNICORNS ARE EVERYWHERE, REPEAT UNICORNS ARE EVERYWHERE </w:t>
+      </w:r>
+    </w:p>
+    <w:p>
+      <w:pPr>
+        <w:tabs>
+          <w:tab w:val="left" w:pos="1417"/>
+        </w:tabs>
+        <w:spacing w:after="120" w:line="240" w:lineRule="auto"/>
+        <w:rPr>
+          <w:rFonts w:ascii="Arial" w:eastAsia="Times New Roman" w:hAnsi="Arial" w:cs="Times New Roman"/>
+          <w:sz w:val="24"/>
+          <w:szCs w:val="20"/>
+        </w:rPr>
+      </w:pPr>
+      <w:r>
+        <w:rPr>
+          <w:rFonts w:ascii="Arial" w:eastAsia="Times New Roman" w:hAnsi="Arial" w:cs="Times New Roman"/>
+          <w:sz w:val="24"/>
+          <w:szCs w:val="20"/>
+          <w:u w:val="single"/>
+        </w:rPr>
+        <w:t>0</w:t>
+      </w:r>
+      <w:r>
+        <w:rPr>
+          <w:rFonts w:ascii="Arial" w:eastAsia="Times New Roman" w:hAnsi="Arial" w:cs="Times New Roman"/>
+          <w:sz w:val="24"/>
+          <w:szCs w:val="20"/>
+          <w:u w:val="single"/>
+        </w:rPr>
         <w:t>40420</w:t>
       </w:r>
       <w:r>
@@ -1839,7 +1943,25 @@
           <w:sz w:val="24"/>
           <w:szCs w:val="20"/>
         </w:rPr>
-        <w:t>,06,10,2020,</w:t>
+        <w:t>,0</w:t>
+      </w:r>
+      <w:r>
+        <w:rPr>
+          <w:rFonts w:ascii="Arial" w:eastAsia="Times New Roman" w:hAnsi="Arial" w:cs="Times New Roman"/>
+          <w:vanish/>
+          <w:sz w:val="24"/>
+          <w:szCs w:val="20"/>
+        </w:rPr>
+        <w:t>4</w:t>
+      </w:r>
+      <w:r>
+        <w:rPr>
+          <w:rFonts w:ascii="Arial" w:eastAsia="Times New Roman" w:hAnsi="Arial" w:cs="Times New Roman"/>
+          <w:vanish/>
+          <w:sz w:val="24"/>
+          <w:szCs w:val="20"/>
+        </w:rPr>
+        <w:t>,10,2020,</w:t>
       </w:r>
       <w:r>
         <w:rPr>
@@ -1860,7 +1982,6 @@
         </w:rPr>
         <w:t>NONSUCH</w:t>
       </w:r>
-      <w:proofErr w:type="gramStart"/>
       <w:r>
         <w:rPr>
           <w:rFonts w:ascii="Arial" w:eastAsia="Times New Roman" w:hAnsi="Arial" w:cs="Times New Roman"/>
@@ -1871,7 +1992,6 @@
         <w:t>,General</w:t>
       </w:r>
       <w:proofErr w:type="spellEnd"/>
-      <w:proofErr w:type="gramEnd"/>
       <w:r>
         <w:rPr>
           <w:rFonts w:ascii="Arial" w:eastAsia="Times New Roman" w:hAnsi="Arial" w:cs="Times New Roman"/>
@@ -2303,8 +2423,8 @@
       </w:r>
     </w:p>
     <w:sectPr>
-      <w:headerReference w:type="default" r:id="rId8"/>
-      <w:footerReference w:type="default" r:id="rId9"/>
+      <w:headerReference w:type="default" r:id="rId7"/>
+      <w:footerReference w:type="default" r:id="rId8"/>
       <w:pgSz w:w="11906" w:h="16838" w:code="9"/>
       <w:pgMar w:top="1418" w:right="1191" w:bottom="1418" w:left="1134" w:header="720" w:footer="720" w:gutter="0"/>
       <w:cols w:space="720"/>
@@ -2315,7 +2435,7 @@
 </file>
 
 <file path=word/endnotes.xml><?xml version="1.0" encoding="utf-8"?>
-<w:endnotes xmlns:wpc="http://schemas.microsoft.com/office/word/2010/wordprocessingCanvas" xmlns:mo="http://schemas.microsoft.com/office/mac/office/2008/main" xmlns:mc="http://schemas.openxmlformats.org/markup-compatibility/2006" xmlns:mv="urn:schemas-microsoft-com:mac:vml" xmlns:o="urn:schemas-microsoft-com:office:office" xmlns:r="http://schemas.openxmlformats.org/officeDocument/2006/relationships" xmlns:m="http://schemas.openxmlformats.org/officeDocument/2006/math" xmlns:v="urn:schemas-microsoft-com:vml" xmlns:wp14="http://schemas.microsoft.com/office/word/2010/wordprocessingDrawing" xmlns:wp="http://schemas.openxmlformats.org/drawingml/2006/wordprocessingDrawing" xmlns:w10="urn:schemas-microsoft-com:office:word" xmlns:w="http://schemas.openxmlformats.org/wordprocessingml/2006/main" xmlns:w14="http://schemas.microsoft.com/office/word/2010/wordml" xmlns:wpg="http://schemas.microsoft.com/office/word/2010/wordprocessingGroup" xmlns:wpi="http://schemas.microsoft.com/office/word/2010/wordprocessingInk" xmlns:wne="http://schemas.microsoft.com/office/word/2006/wordml" xmlns:wps="http://schemas.microsoft.com/office/word/2010/wordprocessingShape" mc:Ignorable="w14 wp14">
+<w:endnotes xmlns:wpc="http://schemas.microsoft.com/office/word/2010/wordprocessingCanvas" xmlns:cx="http://schemas.microsoft.com/office/drawing/2014/chartex" xmlns:cx1="http://schemas.microsoft.com/office/drawing/2015/9/8/chartex" xmlns:cx2="http://schemas.microsoft.com/office/drawing/2015/10/21/chartex" xmlns:cx3="http://schemas.microsoft.com/office/drawing/2016/5/9/chartex" xmlns:cx4="http://schemas.microsoft.com/office/drawing/2016/5/10/chartex" xmlns:cx5="http://schemas.microsoft.com/office/drawing/2016/5/11/chartex" xmlns:cx6="http://schemas.microsoft.com/office/drawing/2016/5/12/chartex" xmlns:cx7="http://schemas.microsoft.com/office/drawing/2016/5/13/chartex" xmlns:cx8="http://schemas.microsoft.com/office/drawing/2016/5/14/chartex" xmlns:mc="http://schemas.openxmlformats.org/markup-compatibility/2006" xmlns:aink="http://schemas.microsoft.com/office/drawing/2016/ink" xmlns:am3d="http://schemas.microsoft.com/office/drawing/2017/model3d" xmlns:o="urn:schemas-microsoft-com:office:office" xmlns:r="http://schemas.openxmlformats.org/officeDocument/2006/relationships" xmlns:m="http://schemas.openxmlformats.org/officeDocument/2006/math" xmlns:v="urn:schemas-microsoft-com:vml" xmlns:wp14="http://schemas.microsoft.com/office/word/2010/wordprocessingDrawing" xmlns:wp="http://schemas.openxmlformats.org/drawingml/2006/wordprocessingDrawing" xmlns:w10="urn:schemas-microsoft-com:office:word" xmlns:w="http://schemas.openxmlformats.org/wordprocessingml/2006/main" xmlns:w14="http://schemas.microsoft.com/office/word/2010/wordml" xmlns:w15="http://schemas.microsoft.com/office/word/2012/wordml" xmlns:w16cex="http://schemas.microsoft.com/office/word/2018/wordml/cex" xmlns:w16cid="http://schemas.microsoft.com/office/word/2016/wordml/cid" xmlns:w16="http://schemas.microsoft.com/office/word/2018/wordml" xmlns:w16se="http://schemas.microsoft.com/office/word/2015/wordml/symex" xmlns:wpg="http://schemas.microsoft.com/office/word/2010/wordprocessingGroup" xmlns:wpi="http://schemas.microsoft.com/office/word/2010/wordprocessingInk" xmlns:wne="http://schemas.microsoft.com/office/word/2006/wordml" xmlns:wps="http://schemas.microsoft.com/office/word/2010/wordprocessingShape" mc:Ignorable="w14 w15 w16se w16cid w16 w16cex wp14">
   <w:endnote w:type="separator" w:id="-1">
     <w:p>
       <w:pPr>
@@ -2340,7 +2460,7 @@
 </file>
 
 <file path=word/footer1.xml><?xml version="1.0" encoding="utf-8"?>
-<w:ftr xmlns:wpc="http://schemas.microsoft.com/office/word/2010/wordprocessingCanvas" xmlns:mo="http://schemas.microsoft.com/office/mac/office/2008/main" xmlns:mc="http://schemas.openxmlformats.org/markup-compatibility/2006" xmlns:mv="urn:schemas-microsoft-com:mac:vml" xmlns:o="urn:schemas-microsoft-com:office:office" xmlns:r="http://schemas.openxmlformats.org/officeDocument/2006/relationships" xmlns:m="http://schemas.openxmlformats.org/officeDocument/2006/math" xmlns:v="urn:schemas-microsoft-com:vml" xmlns:wp14="http://schemas.microsoft.com/office/word/2010/wordprocessingDrawing" xmlns:wp="http://schemas.openxmlformats.org/drawingml/2006/wordprocessingDrawing" xmlns:w10="urn:schemas-microsoft-com:office:word" xmlns:w="http://schemas.openxmlformats.org/wordprocessingml/2006/main" xmlns:w14="http://schemas.microsoft.com/office/word/2010/wordml" xmlns:wpg="http://schemas.microsoft.com/office/word/2010/wordprocessingGroup" xmlns:wpi="http://schemas.microsoft.com/office/word/2010/wordprocessingInk" xmlns:wne="http://schemas.microsoft.com/office/word/2006/wordml" xmlns:wps="http://schemas.microsoft.com/office/word/2010/wordprocessingShape" mc:Ignorable="w14 wp14">
+<w:ftr xmlns:wpc="http://schemas.microsoft.com/office/word/2010/wordprocessingCanvas" xmlns:cx="http://schemas.microsoft.com/office/drawing/2014/chartex" xmlns:cx1="http://schemas.microsoft.com/office/drawing/2015/9/8/chartex" xmlns:cx2="http://schemas.microsoft.com/office/drawing/2015/10/21/chartex" xmlns:cx3="http://schemas.microsoft.com/office/drawing/2016/5/9/chartex" xmlns:cx4="http://schemas.microsoft.com/office/drawing/2016/5/10/chartex" xmlns:cx5="http://schemas.microsoft.com/office/drawing/2016/5/11/chartex" xmlns:cx6="http://schemas.microsoft.com/office/drawing/2016/5/12/chartex" xmlns:cx7="http://schemas.microsoft.com/office/drawing/2016/5/13/chartex" xmlns:cx8="http://schemas.microsoft.com/office/drawing/2016/5/14/chartex" xmlns:mc="http://schemas.openxmlformats.org/markup-compatibility/2006" xmlns:aink="http://schemas.microsoft.com/office/drawing/2016/ink" xmlns:am3d="http://schemas.microsoft.com/office/drawing/2017/model3d" xmlns:o="urn:schemas-microsoft-com:office:office" xmlns:r="http://schemas.openxmlformats.org/officeDocument/2006/relationships" xmlns:m="http://schemas.openxmlformats.org/officeDocument/2006/math" xmlns:v="urn:schemas-microsoft-com:vml" xmlns:wp14="http://schemas.microsoft.com/office/word/2010/wordprocessingDrawing" xmlns:wp="http://schemas.openxmlformats.org/drawingml/2006/wordprocessingDrawing" xmlns:w10="urn:schemas-microsoft-com:office:word" xmlns:w="http://schemas.openxmlformats.org/wordprocessingml/2006/main" xmlns:w14="http://schemas.microsoft.com/office/word/2010/wordml" xmlns:w15="http://schemas.microsoft.com/office/word/2012/wordml" xmlns:w16cex="http://schemas.microsoft.com/office/word/2018/wordml/cex" xmlns:w16cid="http://schemas.microsoft.com/office/word/2016/wordml/cid" xmlns:w16="http://schemas.microsoft.com/office/word/2018/wordml" xmlns:w16se="http://schemas.microsoft.com/office/word/2015/wordml/symex" xmlns:wpg="http://schemas.microsoft.com/office/word/2010/wordprocessingGroup" xmlns:wpi="http://schemas.microsoft.com/office/word/2010/wordprocessingInk" xmlns:wne="http://schemas.microsoft.com/office/word/2006/wordml" xmlns:wps="http://schemas.microsoft.com/office/word/2010/wordprocessingShape" mc:Ignorable="w14 w15 w16se w16cid w16 w16cex wp14">
   <w:p>
     <w:pPr>
       <w:pStyle w:val="Footer"/>
@@ -2356,7 +2476,7 @@
     <w:r>
       <w:tab/>
     </w:r>
-    <w:bookmarkStart w:id="3" w:name="ProtectiveMarkingFoot"/>
+    <w:bookmarkStart w:id="2" w:name="ProtectiveMarkingFoot"/>
     <w:r>
       <w:t>VERY PRIVATE</w:t>
     </w:r>
@@ -2366,13 +2486,13 @@
     <w:r>
       <w:t xml:space="preserve">    </w:t>
     </w:r>
-    <w:bookmarkEnd w:id="3"/>
+    <w:bookmarkEnd w:id="2"/>
   </w:p>
 </w:ftr>
 </file>
 
 <file path=word/footnotes.xml><?xml version="1.0" encoding="utf-8"?>
-<w:footnotes xmlns:wpc="http://schemas.microsoft.com/office/word/2010/wordprocessingCanvas" xmlns:mo="http://schemas.microsoft.com/office/mac/office/2008/main" xmlns:mc="http://schemas.openxmlformats.org/markup-compatibility/2006" xmlns:mv="urn:schemas-microsoft-com:mac:vml" xmlns:o="urn:schemas-microsoft-com:office:office" xmlns:r="http://schemas.openxmlformats.org/officeDocument/2006/relationships" xmlns:m="http://schemas.openxmlformats.org/officeDocument/2006/math" xmlns:v="urn:schemas-microsoft-com:vml" xmlns:wp14="http://schemas.microsoft.com/office/word/2010/wordprocessingDrawing" xmlns:wp="http://schemas.openxmlformats.org/drawingml/2006/wordprocessingDrawing" xmlns:w10="urn:schemas-microsoft-com:office:word" xmlns:w="http://schemas.openxmlformats.org/wordprocessingml/2006/main" xmlns:w14="http://schemas.microsoft.com/office/word/2010/wordml" xmlns:wpg="http://schemas.microsoft.com/office/word/2010/wordprocessingGroup" xmlns:wpi="http://schemas.microsoft.com/office/word/2010/wordprocessingInk" xmlns:wne="http://schemas.microsoft.com/office/word/2006/wordml" xmlns:wps="http://schemas.microsoft.com/office/word/2010/wordprocessingShape" mc:Ignorable="w14 wp14">
+<w:footnotes xmlns:wpc="http://schemas.microsoft.com/office/word/2010/wordprocessingCanvas" xmlns:cx="http://schemas.microsoft.com/office/drawing/2014/chartex" xmlns:cx1="http://schemas.microsoft.com/office/drawing/2015/9/8/chartex" xmlns:cx2="http://schemas.microsoft.com/office/drawing/2015/10/21/chartex" xmlns:cx3="http://schemas.microsoft.com/office/drawing/2016/5/9/chartex" xmlns:cx4="http://schemas.microsoft.com/office/drawing/2016/5/10/chartex" xmlns:cx5="http://schemas.microsoft.com/office/drawing/2016/5/11/chartex" xmlns:cx6="http://schemas.microsoft.com/office/drawing/2016/5/12/chartex" xmlns:cx7="http://schemas.microsoft.com/office/drawing/2016/5/13/chartex" xmlns:cx8="http://schemas.microsoft.com/office/drawing/2016/5/14/chartex" xmlns:mc="http://schemas.openxmlformats.org/markup-compatibility/2006" xmlns:aink="http://schemas.microsoft.com/office/drawing/2016/ink" xmlns:am3d="http://schemas.microsoft.com/office/drawing/2017/model3d" xmlns:o="urn:schemas-microsoft-com:office:office" xmlns:r="http://schemas.openxmlformats.org/officeDocument/2006/relationships" xmlns:m="http://schemas.openxmlformats.org/officeDocument/2006/math" xmlns:v="urn:schemas-microsoft-com:vml" xmlns:wp14="http://schemas.microsoft.com/office/word/2010/wordprocessingDrawing" xmlns:wp="http://schemas.openxmlformats.org/drawingml/2006/wordprocessingDrawing" xmlns:w10="urn:schemas-microsoft-com:office:word" xmlns:w="http://schemas.openxmlformats.org/wordprocessingml/2006/main" xmlns:w14="http://schemas.microsoft.com/office/word/2010/wordml" xmlns:w15="http://schemas.microsoft.com/office/word/2012/wordml" xmlns:w16cex="http://schemas.microsoft.com/office/word/2018/wordml/cex" xmlns:w16cid="http://schemas.microsoft.com/office/word/2016/wordml/cid" xmlns:w16="http://schemas.microsoft.com/office/word/2018/wordml" xmlns:w16se="http://schemas.microsoft.com/office/word/2015/wordml/symex" xmlns:wpg="http://schemas.microsoft.com/office/word/2010/wordprocessingGroup" xmlns:wpi="http://schemas.microsoft.com/office/word/2010/wordprocessingInk" xmlns:wne="http://schemas.microsoft.com/office/word/2006/wordml" xmlns:wps="http://schemas.microsoft.com/office/word/2010/wordprocessingShape" mc:Ignorable="w14 w15 w16se w16cid w16 w16cex wp14">
   <w:footnote w:type="separator" w:id="-1">
     <w:p>
       <w:pPr>
@@ -2397,7 +2517,7 @@
 </file>
 
 <file path=word/header1.xml><?xml version="1.0" encoding="utf-8"?>
-<w:hdr xmlns:wpc="http://schemas.microsoft.com/office/word/2010/wordprocessingCanvas" xmlns:mo="http://schemas.microsoft.com/office/mac/office/2008/main" xmlns:mc="http://schemas.openxmlformats.org/markup-compatibility/2006" xmlns:mv="urn:schemas-microsoft-com:mac:vml" xmlns:o="urn:schemas-microsoft-com:office:office" xmlns:r="http://schemas.openxmlformats.org/officeDocument/2006/relationships" xmlns:m="http://schemas.openxmlformats.org/officeDocument/2006/math" xmlns:v="urn:schemas-microsoft-com:vml" xmlns:wp14="http://schemas.microsoft.com/office/word/2010/wordprocessingDrawing" xmlns:wp="http://schemas.openxmlformats.org/drawingml/2006/wordprocessingDrawing" xmlns:w10="urn:schemas-microsoft-com:office:word" xmlns:w="http://schemas.openxmlformats.org/wordprocessingml/2006/main" xmlns:w14="http://schemas.microsoft.com/office/word/2010/wordml" xmlns:wpg="http://schemas.microsoft.com/office/word/2010/wordprocessingGroup" xmlns:wpi="http://schemas.microsoft.com/office/word/2010/wordprocessingInk" xmlns:wne="http://schemas.microsoft.com/office/word/2006/wordml" xmlns:wps="http://schemas.microsoft.com/office/word/2010/wordprocessingShape" mc:Ignorable="w14 wp14">
+<w:hdr xmlns:wpc="http://schemas.microsoft.com/office/word/2010/wordprocessingCanvas" xmlns:cx="http://schemas.microsoft.com/office/drawing/2014/chartex" xmlns:cx1="http://schemas.microsoft.com/office/drawing/2015/9/8/chartex" xmlns:cx2="http://schemas.microsoft.com/office/drawing/2015/10/21/chartex" xmlns:cx3="http://schemas.microsoft.com/office/drawing/2016/5/9/chartex" xmlns:cx4="http://schemas.microsoft.com/office/drawing/2016/5/10/chartex" xmlns:cx5="http://schemas.microsoft.com/office/drawing/2016/5/11/chartex" xmlns:cx6="http://schemas.microsoft.com/office/drawing/2016/5/12/chartex" xmlns:cx7="http://schemas.microsoft.com/office/drawing/2016/5/13/chartex" xmlns:cx8="http://schemas.microsoft.com/office/drawing/2016/5/14/chartex" xmlns:mc="http://schemas.openxmlformats.org/markup-compatibility/2006" xmlns:aink="http://schemas.microsoft.com/office/drawing/2016/ink" xmlns:am3d="http://schemas.microsoft.com/office/drawing/2017/model3d" xmlns:o="urn:schemas-microsoft-com:office:office" xmlns:r="http://schemas.openxmlformats.org/officeDocument/2006/relationships" xmlns:m="http://schemas.openxmlformats.org/officeDocument/2006/math" xmlns:v="urn:schemas-microsoft-com:vml" xmlns:wp14="http://schemas.microsoft.com/office/word/2010/wordprocessingDrawing" xmlns:wp="http://schemas.openxmlformats.org/drawingml/2006/wordprocessingDrawing" xmlns:w10="urn:schemas-microsoft-com:office:word" xmlns:w="http://schemas.openxmlformats.org/wordprocessingml/2006/main" xmlns:w14="http://schemas.microsoft.com/office/word/2010/wordml" xmlns:w15="http://schemas.microsoft.com/office/word/2012/wordml" xmlns:w16cex="http://schemas.microsoft.com/office/word/2018/wordml/cex" xmlns:w16cid="http://schemas.microsoft.com/office/word/2016/wordml/cid" xmlns:w16="http://schemas.microsoft.com/office/word/2018/wordml" xmlns:w16se="http://schemas.microsoft.com/office/word/2015/wordml/symex" xmlns:wpg="http://schemas.microsoft.com/office/word/2010/wordprocessingGroup" xmlns:wpi="http://schemas.microsoft.com/office/word/2010/wordprocessingInk" xmlns:wne="http://schemas.microsoft.com/office/word/2006/wordml" xmlns:wps="http://schemas.microsoft.com/office/word/2010/wordprocessingShape" mc:Ignorable="w14 w15 w16se w16cid w16 w16cex wp14">
   <w:p>
     <w:pPr>
       <w:pStyle w:val="Header"/>
@@ -2416,19 +2536,14 @@
     <w:r>
       <w:tab/>
     </w:r>
-    <w:bookmarkStart w:id="1" w:name="ProtectiveMarking"/>
+    <w:bookmarkStart w:id="0" w:name="ProtectiveMarking"/>
     <w:r>
-      <w:t xml:space="preserve">VERY </w:t>
-    </w:r>
-    <w:proofErr w:type="gramStart"/>
-    <w:r>
-      <w:t>PRIVATE</w:t>
+      <w:t>VERY PRIVATE</w:t>
     </w:r>
     <w:r>
       <w:t xml:space="preserve">    </w:t>
     </w:r>
-    <w:bookmarkEnd w:id="1"/>
-    <w:proofErr w:type="gramEnd"/>
+    <w:bookmarkEnd w:id="0"/>
     <w:r>
       <w:br/>
     </w:r>
@@ -2441,16 +2556,18 @@
     </w:r>
     <w:r>
       <w:tab/>
+    </w:r>
+    <w:r>
       <w:t>FORMEX 101</w:t>
     </w:r>
     <w:r>
       <w:br/>
     </w:r>
-    <w:bookmarkStart w:id="2" w:name="ExerciseName"/>
+    <w:bookmarkStart w:id="1" w:name="ExerciseName"/>
     <w:r>
       <w:t>Exercise Name</w:t>
     </w:r>
-    <w:bookmarkEnd w:id="2"/>
+    <w:bookmarkEnd w:id="1"/>
     <w:r>
       <w:tab/>
     </w:r>
@@ -2539,7 +2656,7 @@
 </file>
 
 <file path=word/styles.xml><?xml version="1.0" encoding="utf-8"?>
-<w:styles xmlns:mc="http://schemas.openxmlformats.org/markup-compatibility/2006" xmlns:r="http://schemas.openxmlformats.org/officeDocument/2006/relationships" xmlns:w="http://schemas.openxmlformats.org/wordprocessingml/2006/main" xmlns:w14="http://schemas.microsoft.com/office/word/2010/wordml" mc:Ignorable="w14">
+<w:styles xmlns:mc="http://schemas.openxmlformats.org/markup-compatibility/2006" xmlns:r="http://schemas.openxmlformats.org/officeDocument/2006/relationships" xmlns:w="http://schemas.openxmlformats.org/wordprocessingml/2006/main" xmlns:w14="http://schemas.microsoft.com/office/word/2010/wordml" xmlns:w15="http://schemas.microsoft.com/office/word/2012/wordml" xmlns:w16cex="http://schemas.microsoft.com/office/word/2018/wordml/cex" xmlns:w16cid="http://schemas.microsoft.com/office/word/2016/wordml/cid" xmlns:w16="http://schemas.microsoft.com/office/word/2018/wordml" xmlns:w16se="http://schemas.microsoft.com/office/word/2015/wordml/symex" mc:Ignorable="w14 w15 w16se w16cid w16 w16cex">
   <w:docDefaults>
     <w:rPrDefault>
       <w:rPr>
@@ -2555,481 +2672,379 @@
       </w:pPr>
     </w:pPrDefault>
   </w:docDefaults>
-  <w:latentStyles w:defLockedState="0" w:defUIPriority="99" w:defSemiHidden="1" w:defUnhideWhenUsed="1" w:defQFormat="0" w:count="276">
-    <w:lsdException w:name="Normal" w:semiHidden="0" w:uiPriority="0" w:unhideWhenUsed="0" w:qFormat="1"/>
-    <w:lsdException w:name="heading 1" w:semiHidden="0" w:uiPriority="9" w:unhideWhenUsed="0" w:qFormat="1"/>
-    <w:lsdException w:name="heading 2" w:uiPriority="9" w:qFormat="1"/>
-    <w:lsdException w:name="heading 3" w:uiPriority="9" w:qFormat="1"/>
-    <w:lsdException w:name="heading 4" w:uiPriority="9" w:qFormat="1"/>
-    <w:lsdException w:name="heading 5" w:uiPriority="9" w:qFormat="1"/>
-    <w:lsdException w:name="heading 6" w:uiPriority="9" w:qFormat="1"/>
-    <w:lsdException w:name="heading 7" w:uiPriority="9" w:qFormat="1"/>
-    <w:lsdException w:name="heading 8" w:uiPriority="9" w:qFormat="1"/>
-    <w:lsdException w:name="heading 9" w:uiPriority="9" w:qFormat="1"/>
-    <w:lsdException w:name="toc 1" w:uiPriority="39"/>
-    <w:lsdException w:name="toc 2" w:uiPriority="39"/>
-    <w:lsdException w:name="toc 3" w:uiPriority="39"/>
-    <w:lsdException w:name="toc 4" w:uiPriority="39"/>
-    <w:lsdException w:name="toc 5" w:uiPriority="39"/>
-    <w:lsdException w:name="toc 6" w:uiPriority="39"/>
-    <w:lsdException w:name="toc 7" w:uiPriority="39"/>
-    <w:lsdException w:name="toc 8" w:uiPriority="39"/>
-    <w:lsdException w:name="toc 9" w:uiPriority="39"/>
-    <w:lsdException w:name="header" w:uiPriority="0"/>
-    <w:lsdException w:name="footer" w:uiPriority="0"/>
-    <w:lsdException w:name="caption" w:uiPriority="35" w:qFormat="1"/>
-    <w:lsdException w:name="page number" w:uiPriority="0"/>
-    <w:lsdException w:name="Title" w:semiHidden="0" w:uiPriority="10" w:unhideWhenUsed="0" w:qFormat="1"/>
-    <w:lsdException w:name="Default Paragraph Font" w:uiPriority="1"/>
-    <w:lsdException w:name="Subtitle" w:semiHidden="0" w:uiPriority="11" w:unhideWhenUsed="0" w:qFormat="1"/>
-    <w:lsdException w:name="Strong" w:semiHidden="0" w:uiPriority="22" w:unhideWhenUsed="0" w:qFormat="1"/>
-    <w:lsdException w:name="Emphasis" w:semiHidden="0" w:uiPriority="20" w:unhideWhenUsed="0" w:qFormat="1"/>
-    <w:lsdException w:name="Balloon Text" w:uiPriority="0"/>
+  <w:latentStyles w:defLockedState="0" w:defUIPriority="99" w:defSemiHidden="0" w:defUnhideWhenUsed="0" w:defQFormat="0" w:count="376">
+    <w:lsdException w:name="Normal" w:uiPriority="0" w:qFormat="1"/>
+    <w:lsdException w:name="heading 1" w:uiPriority="9" w:qFormat="1"/>
+    <w:lsdException w:name="heading 2" w:semiHidden="1" w:uiPriority="9" w:unhideWhenUsed="1" w:qFormat="1"/>
+    <w:lsdException w:name="heading 3" w:semiHidden="1" w:uiPriority="9" w:unhideWhenUsed="1" w:qFormat="1"/>
+    <w:lsdException w:name="heading 4" w:semiHidden="1" w:uiPriority="9" w:unhideWhenUsed="1" w:qFormat="1"/>
+    <w:lsdException w:name="heading 5" w:semiHidden="1" w:uiPriority="9" w:unhideWhenUsed="1" w:qFormat="1"/>
+    <w:lsdException w:name="heading 6" w:semiHidden="1" w:uiPriority="9" w:unhideWhenUsed="1" w:qFormat="1"/>
+    <w:lsdException w:name="heading 7" w:semiHidden="1" w:uiPriority="9" w:unhideWhenUsed="1" w:qFormat="1"/>
+    <w:lsdException w:name="heading 8" w:semiHidden="1" w:uiPriority="9" w:unhideWhenUsed="1" w:qFormat="1"/>
+    <w:lsdException w:name="heading 9" w:semiHidden="1" w:uiPriority="9" w:unhideWhenUsed="1" w:qFormat="1"/>
+    <w:lsdException w:name="index 1" w:semiHidden="1" w:unhideWhenUsed="1"/>
+    <w:lsdException w:name="index 2" w:semiHidden="1" w:unhideWhenUsed="1"/>
+    <w:lsdException w:name="index 3" w:semiHidden="1" w:unhideWhenUsed="1"/>
+    <w:lsdException w:name="index 4" w:semiHidden="1" w:unhideWhenUsed="1"/>
+    <w:lsdException w:name="index 5" w:semiHidden="1" w:unhideWhenUsed="1"/>
+    <w:lsdException w:name="index 6" w:semiHidden="1" w:unhideWhenUsed="1"/>
+    <w:lsdException w:name="index 7" w:semiHidden="1" w:unhideWhenUsed="1"/>
+    <w:lsdException w:name="index 8" w:semiHidden="1" w:unhideWhenUsed="1"/>
+    <w:lsdException w:name="index 9" w:semiHidden="1" w:unhideWhenUsed="1"/>
+    <w:lsdException w:name="toc 1" w:semiHidden="1" w:uiPriority="39" w:unhideWhenUsed="1"/>
+    <w:lsdException w:name="toc 2" w:semiHidden="1" w:uiPriority="39" w:unhideWhenUsed="1"/>
+    <w:lsdException w:name="toc 3" w:semiHidden="1" w:uiPriority="39" w:unhideWhenUsed="1"/>
+    <w:lsdException w:name="toc 4" w:semiHidden="1" w:uiPriority="39" w:unhideWhenUsed="1"/>
+    <w:lsdException w:name="toc 5" w:semiHidden="1" w:uiPriority="39" w:unhideWhenUsed="1"/>
+    <w:lsdException w:name="toc 6" w:semiHidden="1" w:uiPriority="39" w:unhideWhenUsed="1"/>
+    <w:lsdException w:name="toc 7" w:semiHidden="1" w:uiPriority="39" w:unhideWhenUsed="1"/>
+    <w:lsdException w:name="toc 8" w:semiHidden="1" w:uiPriority="39" w:unhideWhenUsed="1"/>
+    <w:lsdException w:name="toc 9" w:semiHidden="1" w:uiPriority="39" w:unhideWhenUsed="1"/>
+    <w:lsdException w:name="Normal Indent" w:semiHidden="1" w:unhideWhenUsed="1"/>
+    <w:lsdException w:name="footnote text" w:semiHidden="1" w:unhideWhenUsed="1"/>
+    <w:lsdException w:name="annotation text" w:semiHidden="1" w:unhideWhenUsed="1"/>
+    <w:lsdException w:name="header" w:semiHidden="1" w:uiPriority="0" w:unhideWhenUsed="1"/>
+    <w:lsdException w:name="footer" w:semiHidden="1" w:uiPriority="0" w:unhideWhenUsed="1"/>
+    <w:lsdException w:name="index heading" w:semiHidden="1" w:unhideWhenUsed="1"/>
+    <w:lsdException w:name="caption" w:semiHidden="1" w:uiPriority="35" w:unhideWhenUsed="1" w:qFormat="1"/>
+    <w:lsdException w:name="table of figures" w:semiHidden="1" w:unhideWhenUsed="1"/>
+    <w:lsdException w:name="envelope address" w:semiHidden="1" w:unhideWhenUsed="1"/>
+    <w:lsdException w:name="envelope return" w:semiHidden="1" w:unhideWhenUsed="1"/>
+    <w:lsdException w:name="footnote reference" w:semiHidden="1" w:unhideWhenUsed="1"/>
+    <w:lsdException w:name="annotation reference" w:semiHidden="1" w:unhideWhenUsed="1"/>
+    <w:lsdException w:name="line number" w:semiHidden="1" w:unhideWhenUsed="1"/>
+    <w:lsdException w:name="page number" w:semiHidden="1" w:uiPriority="0" w:unhideWhenUsed="1"/>
+    <w:lsdException w:name="endnote reference" w:semiHidden="1" w:unhideWhenUsed="1"/>
+    <w:lsdException w:name="endnote text" w:semiHidden="1" w:unhideWhenUsed="1"/>
+    <w:lsdException w:name="table of authorities" w:semiHidden="1" w:unhideWhenUsed="1"/>
+    <w:lsdException w:name="macro" w:semiHidden="1" w:unhideWhenUsed="1"/>
+    <w:lsdException w:name="toa heading" w:semiHidden="1" w:unhideWhenUsed="1"/>
+    <w:lsdException w:name="List" w:semiHidden="1" w:unhideWhenUsed="1"/>
+    <w:lsdException w:name="List Bullet" w:semiHidden="1" w:unhideWhenUsed="1"/>
+    <w:lsdException w:name="List Number" w:semiHidden="1" w:unhideWhenUsed="1"/>
+    <w:lsdException w:name="List 2" w:semiHidden="1" w:unhideWhenUsed="1"/>
+    <w:lsdException w:name="List 3" w:semiHidden="1" w:unhideWhenUsed="1"/>
+    <w:lsdException w:name="List 4" w:semiHidden="1" w:unhideWhenUsed="1"/>
+    <w:lsdException w:name="List 5" w:semiHidden="1" w:unhideWhenUsed="1"/>
+    <w:lsdException w:name="List Bullet 2" w:semiHidden="1" w:unhideWhenUsed="1"/>
+    <w:lsdException w:name="List Bullet 3" w:semiHidden="1" w:unhideWhenUsed="1"/>
+    <w:lsdException w:name="List Bullet 4" w:semiHidden="1" w:unhideWhenUsed="1"/>
+    <w:lsdException w:name="List Bullet 5" w:semiHidden="1" w:unhideWhenUsed="1"/>
+    <w:lsdException w:name="List Number 2" w:semiHidden="1" w:unhideWhenUsed="1"/>
+    <w:lsdException w:name="List Number 3" w:semiHidden="1" w:unhideWhenUsed="1"/>
+    <w:lsdException w:name="List Number 4" w:semiHidden="1" w:unhideWhenUsed="1"/>
+    <w:lsdException w:name="List Number 5" w:semiHidden="1" w:unhideWhenUsed="1"/>
+    <w:lsdException w:name="Title" w:uiPriority="10" w:qFormat="1"/>
+    <w:lsdException w:name="Closing" w:semiHidden="1" w:unhideWhenUsed="1"/>
+    <w:lsdException w:name="Signature" w:semiHidden="1" w:unhideWhenUsed="1"/>
+    <w:lsdException w:name="Default Paragraph Font" w:semiHidden="1" w:uiPriority="1" w:unhideWhenUsed="1"/>
+    <w:lsdException w:name="Body Text" w:semiHidden="1" w:unhideWhenUsed="1"/>
+    <w:lsdException w:name="Body Text Indent" w:semiHidden="1" w:unhideWhenUsed="1"/>
+    <w:lsdException w:name="List Continue" w:semiHidden="1" w:unhideWhenUsed="1"/>
+    <w:lsdException w:name="List Continue 2" w:semiHidden="1" w:unhideWhenUsed="1"/>
+    <w:lsdException w:name="List Continue 3" w:semiHidden="1" w:unhideWhenUsed="1"/>
+    <w:lsdException w:name="List Continue 4" w:semiHidden="1" w:unhideWhenUsed="1"/>
+    <w:lsdException w:name="List Continue 5" w:semiHidden="1" w:unhideWhenUsed="1"/>
+    <w:lsdException w:name="Message Header" w:semiHidden="1" w:unhideWhenUsed="1"/>
+    <w:lsdException w:name="Subtitle" w:uiPriority="11" w:qFormat="1"/>
+    <w:lsdException w:name="Salutation" w:semiHidden="1" w:unhideWhenUsed="1"/>
+    <w:lsdException w:name="Date" w:semiHidden="1" w:unhideWhenUsed="1"/>
+    <w:lsdException w:name="Body Text First Indent" w:semiHidden="1" w:unhideWhenUsed="1"/>
+    <w:lsdException w:name="Body Text First Indent 2" w:semiHidden="1" w:unhideWhenUsed="1"/>
+    <w:lsdException w:name="Note Heading" w:semiHidden="1" w:unhideWhenUsed="1"/>
+    <w:lsdException w:name="Body Text 2" w:semiHidden="1" w:unhideWhenUsed="1"/>
+    <w:lsdException w:name="Body Text 3" w:semiHidden="1" w:unhideWhenUsed="1"/>
+    <w:lsdException w:name="Body Text Indent 2" w:semiHidden="1" w:unhideWhenUsed="1"/>
+    <w:lsdException w:name="Body Text Indent 3" w:semiHidden="1" w:unhideWhenUsed="1"/>
+    <w:lsdException w:name="Block Text" w:semiHidden="1" w:unhideWhenUsed="1"/>
+    <w:lsdException w:name="Hyperlink" w:semiHidden="1" w:unhideWhenUsed="1"/>
+    <w:lsdException w:name="FollowedHyperlink" w:semiHidden="1" w:unhideWhenUsed="1"/>
+    <w:lsdException w:name="Strong" w:uiPriority="22" w:qFormat="1"/>
+    <w:lsdException w:name="Emphasis" w:uiPriority="20" w:qFormat="1"/>
+    <w:lsdException w:name="Document Map" w:semiHidden="1" w:unhideWhenUsed="1"/>
+    <w:lsdException w:name="Plain Text" w:semiHidden="1" w:unhideWhenUsed="1"/>
+    <w:lsdException w:name="E-mail Signature" w:semiHidden="1" w:unhideWhenUsed="1"/>
+    <w:lsdException w:name="HTML Top of Form" w:semiHidden="1" w:unhideWhenUsed="1"/>
+    <w:lsdException w:name="HTML Bottom of Form" w:semiHidden="1" w:unhideWhenUsed="1"/>
+    <w:lsdException w:name="Normal (Web)" w:semiHidden="1" w:unhideWhenUsed="1"/>
+    <w:lsdException w:name="HTML Acronym" w:semiHidden="1" w:unhideWhenUsed="1"/>
+    <w:lsdException w:name="HTML Address" w:semiHidden="1" w:unhideWhenUsed="1"/>
+    <w:lsdException w:name="HTML Cite" w:semiHidden="1" w:unhideWhenUsed="1"/>
+    <w:lsdException w:name="HTML Code" w:semiHidden="1" w:unhideWhenUsed="1"/>
+    <w:lsdException w:name="HTML Definition" w:semiHidden="1" w:unhideWhenUsed="1"/>
+    <w:lsdException w:name="HTML Keyboard" w:semiHidden="1" w:unhideWhenUsed="1"/>
+    <w:lsdException w:name="HTML Preformatted" w:semiHidden="1" w:unhideWhenUsed="1"/>
+    <w:lsdException w:name="HTML Sample" w:semiHidden="1" w:unhideWhenUsed="1"/>
+    <w:lsdException w:name="HTML Typewriter" w:semiHidden="1" w:unhideWhenUsed="1"/>
+    <w:lsdException w:name="HTML Variable" w:semiHidden="1" w:unhideWhenUsed="1"/>
+    <w:lsdException w:name="Normal Table" w:semiHidden="1" w:unhideWhenUsed="1"/>
+    <w:lsdException w:name="annotation subject" w:semiHidden="1" w:unhideWhenUsed="1"/>
+    <w:lsdException w:name="No List" w:semiHidden="1" w:unhideWhenUsed="1"/>
+    <w:lsdException w:name="Outline List 1" w:semiHidden="1" w:unhideWhenUsed="1"/>
+    <w:lsdException w:name="Outline List 2" w:semiHidden="1" w:unhideWhenUsed="1"/>
+    <w:lsdException w:name="Outline List 3" w:semiHidden="1" w:unhideWhenUsed="1"/>
+    <w:lsdException w:name="Table Simple 1" w:semiHidden="1" w:unhideWhenUsed="1"/>
+    <w:lsdException w:name="Table Simple 2" w:semiHidden="1" w:unhideWhenUsed="1"/>
+    <w:lsdException w:name="Table Simple 3" w:semiHidden="1" w:unhideWhenUsed="1"/>
+    <w:lsdException w:name="Table Classic 1" w:semiHidden="1" w:unhideWhenUsed="1"/>
+    <w:lsdException w:name="Table Classic 2" w:semiHidden="1" w:unhideWhenUsed="1"/>
+    <w:lsdException w:name="Table Classic 3" w:semiHidden="1" w:unhideWhenUsed="1"/>
+    <w:lsdException w:name="Table Classic 4" w:semiHidden="1" w:unhideWhenUsed="1"/>
+    <w:lsdException w:name="Table Colorful 1" w:semiHidden="1" w:unhideWhenUsed="1"/>
+    <w:lsdException w:name="Table Colorful 2" w:semiHidden="1" w:unhideWhenUsed="1"/>
+    <w:lsdException w:name="Table Colorful 3" w:semiHidden="1" w:unhideWhenUsed="1"/>
+    <w:lsdException w:name="Table Columns 1" w:semiHidden="1" w:unhideWhenUsed="1"/>
+    <w:lsdException w:name="Table Columns 2" w:semiHidden="1" w:unhideWhenUsed="1"/>
+    <w:lsdException w:name="Table Columns 3" w:semiHidden="1" w:unhideWhenUsed="1"/>
+    <w:lsdException w:name="Table Columns 4" w:semiHidden="1" w:unhideWhenUsed="1"/>
+    <w:lsdException w:name="Table Columns 5" w:semiHidden="1" w:unhideWhenUsed="1"/>
+    <w:lsdException w:name="Table Grid 1" w:semiHidden="1" w:unhideWhenUsed="1"/>
+    <w:lsdException w:name="Table Grid 2" w:semiHidden="1" w:unhideWhenUsed="1"/>
+    <w:lsdException w:name="Table Grid 3" w:semiHidden="1" w:unhideWhenUsed="1"/>
+    <w:lsdException w:name="Table Grid 4" w:semiHidden="1" w:unhideWhenUsed="1"/>
+    <w:lsdException w:name="Table Grid 5" w:semiHidden="1" w:unhideWhenUsed="1"/>
+    <w:lsdException w:name="Table Grid 6" w:semiHidden="1" w:unhideWhenUsed="1"/>
+    <w:lsdException w:name="Table Grid 7" w:semiHidden="1" w:unhideWhenUsed="1"/>
+    <w:lsdException w:name="Table Grid 8" w:semiHidden="1" w:unhideWhenUsed="1"/>
+    <w:lsdException w:name="Table List 1" w:semiHidden="1" w:unhideWhenUsed="1"/>
+    <w:lsdException w:name="Table List 2" w:semiHidden="1" w:unhideWhenUsed="1"/>
+    <w:lsdException w:name="Table List 3" w:semiHidden="1" w:unhideWhenUsed="1"/>
+    <w:lsdException w:name="Table List 4" w:semiHidden="1" w:unhideWhenUsed="1"/>
+    <w:lsdException w:name="Table List 5" w:semiHidden="1" w:unhideWhenUsed="1"/>
+    <w:lsdException w:name="Table List 6" w:semiHidden="1" w:unhideWhenUsed="1"/>
+    <w:lsdException w:name="Table List 7" w:semiHidden="1" w:unhideWhenUsed="1"/>
+    <w:lsdException w:name="Table List 8" w:semiHidden="1" w:unhideWhenUsed="1"/>
+    <w:lsdException w:name="Table 3D effects 1" w:semiHidden="1" w:unhideWhenUsed="1"/>
+    <w:lsdException w:name="Table 3D effects 2" w:semiHidden="1" w:unhideWhenUsed="1"/>
+    <w:lsdException w:name="Table 3D effects 3" w:semiHidden="1" w:unhideWhenUsed="1"/>
+    <w:lsdException w:name="Table Contemporary" w:semiHidden="1" w:unhideWhenUsed="1"/>
+    <w:lsdException w:name="Table Elegant" w:semiHidden="1" w:unhideWhenUsed="1"/>
+    <w:lsdException w:name="Table Professional" w:semiHidden="1" w:unhideWhenUsed="1"/>
+    <w:lsdException w:name="Table Subtle 1" w:semiHidden="1" w:unhideWhenUsed="1"/>
+    <w:lsdException w:name="Table Subtle 2" w:semiHidden="1" w:unhideWhenUsed="1"/>
+    <w:lsdException w:name="Table Web 1" w:semiHidden="1" w:unhideWhenUsed="1"/>
+    <w:lsdException w:name="Table Web 2" w:semiHidden="1" w:unhideWhenUsed="1"/>
+    <w:lsdException w:name="Table Web 3" w:semiHidden="1" w:unhideWhenUsed="1"/>
+    <w:lsdException w:name="Balloon Text" w:semiHidden="1" w:uiPriority="0" w:unhideWhenUsed="1"/>
     <w:lsdException w:name="Table Grid" w:uiPriority="59"/>
-    <w:lsdException w:name="Note Level 1" w:semiHidden="0" w:unhideWhenUsed="0"/>
-    <w:lsdException w:name="Note Level 2" w:semiHidden="0" w:unhideWhenUsed="0"/>
-    <w:lsdException w:name="Note Level 3" w:semiHidden="0" w:unhideWhenUsed="0"/>
-    <w:lsdException w:name="Note Level 4" w:semiHidden="0" w:unhideWhenUsed="0"/>
-    <w:lsdException w:name="Note Level 5" w:semiHidden="0" w:unhideWhenUsed="0"/>
-    <w:lsdException w:name="Note Level 6" w:semiHidden="0" w:unhideWhenUsed="0"/>
-    <w:lsdException w:name="Note Level 7" w:semiHidden="0" w:unhideWhenUsed="0"/>
-    <w:lsdException w:name="Note Level 8" w:semiHidden="0" w:unhideWhenUsed="0"/>
-    <w:lsdException w:name="Note Level 9" w:semiHidden="0" w:unhideWhenUsed="0"/>
-    <w:lsdException w:name="Placeholder Text" w:unhideWhenUsed="0"/>
-    <w:lsdException w:name="No Spacing" w:semiHidden="0" w:uiPriority="1" w:unhideWhenUsed="0" w:qFormat="1"/>
-    <w:lsdException w:name="Light Shading" w:semiHidden="0" w:uiPriority="60" w:unhideWhenUsed="0"/>
-    <w:lsdException w:name="Light List" w:semiHidden="0" w:uiPriority="61" w:unhideWhenUsed="0"/>
-    <w:lsdException w:name="Light Grid" w:semiHidden="0" w:uiPriority="62" w:unhideWhenUsed="0"/>
-    <w:lsdException w:name="Medium Shading 1" w:semiHidden="0" w:uiPriority="63" w:unhideWhenUsed="0"/>
-    <w:lsdException w:name="Medium Shading 2" w:semiHidden="0" w:uiPriority="64" w:unhideWhenUsed="0"/>
-    <w:lsdException w:name="Medium List 1" w:semiHidden="0" w:uiPriority="65" w:unhideWhenUsed="0"/>
-    <w:lsdException w:name="Medium List 2" w:semiHidden="0" w:uiPriority="66" w:unhideWhenUsed="0"/>
-    <w:lsdException w:name="Medium Grid 1" w:semiHidden="0" w:uiPriority="67" w:unhideWhenUsed="0"/>
-    <w:lsdException w:name="Medium Grid 2" w:semiHidden="0" w:uiPriority="68" w:unhideWhenUsed="0"/>
-    <w:lsdException w:name="Medium Grid 3" w:semiHidden="0" w:uiPriority="69" w:unhideWhenUsed="0"/>
-    <w:lsdException w:name="Dark List" w:semiHidden="0" w:uiPriority="70" w:unhideWhenUsed="0"/>
-    <w:lsdException w:name="Colorful Shading" w:semiHidden="0" w:uiPriority="71" w:unhideWhenUsed="0"/>
-    <w:lsdException w:name="Colorful List" w:semiHidden="0" w:uiPriority="72" w:unhideWhenUsed="0"/>
-    <w:lsdException w:name="Colorful Grid" w:semiHidden="0" w:uiPriority="73" w:unhideWhenUsed="0"/>
-    <w:lsdException w:name="Light Shading Accent 1" w:semiHidden="0" w:uiPriority="60" w:unhideWhenUsed="0"/>
-    <w:lsdException w:name="Light List Accent 1" w:semiHidden="0" w:uiPriority="61" w:unhideWhenUsed="0"/>
-    <w:lsdException w:name="Light Grid Accent 1" w:semiHidden="0" w:uiPriority="62" w:unhideWhenUsed="0"/>
-    <w:lsdException w:name="Medium Shading 1 Accent 1" w:semiHidden="0" w:uiPriority="63" w:unhideWhenUsed="0"/>
-    <w:lsdException w:name="Medium Shading 2 Accent 1" w:semiHidden="0" w:uiPriority="64" w:unhideWhenUsed="0"/>
-    <w:lsdException w:name="Medium List 1 Accent 1" w:semiHidden="0" w:uiPriority="65" w:unhideWhenUsed="0"/>
-    <w:lsdException w:name="Revision" w:unhideWhenUsed="0"/>
-    <w:lsdException w:name="List Paragraph" w:semiHidden="0" w:uiPriority="34" w:unhideWhenUsed="0" w:qFormat="1"/>
-    <w:lsdException w:name="Quote" w:semiHidden="0" w:uiPriority="29" w:unhideWhenUsed="0" w:qFormat="1"/>
-    <w:lsdException w:name="Intense Quote" w:semiHidden="0" w:uiPriority="30" w:unhideWhenUsed="0" w:qFormat="1"/>
-    <w:lsdException w:name="Medium List 2 Accent 1" w:semiHidden="0" w:uiPriority="66" w:unhideWhenUsed="0"/>
-    <w:lsdException w:name="Medium Grid 1 Accent 1" w:semiHidden="0" w:uiPriority="67" w:unhideWhenUsed="0"/>
-    <w:lsdException w:name="Medium Grid 2 Accent 1" w:semiHidden="0" w:uiPriority="68" w:unhideWhenUsed="0"/>
-    <w:lsdException w:name="Medium Grid 3 Accent 1" w:semiHidden="0" w:uiPriority="69" w:unhideWhenUsed="0"/>
-    <w:lsdException w:name="Dark List Accent 1" w:semiHidden="0" w:uiPriority="70" w:unhideWhenUsed="0"/>
-    <w:lsdException w:name="Colorful Shading Accent 1" w:semiHidden="0" w:uiPriority="71" w:unhideWhenUsed="0"/>
-    <w:lsdException w:name="Colorful List Accent 1" w:semiHidden="0" w:uiPriority="72" w:unhideWhenUsed="0"/>
-    <w:lsdException w:name="Colorful Grid Accent 1" w:semiHidden="0" w:uiPriority="73" w:unhideWhenUsed="0"/>
-    <w:lsdException w:name="Light Shading Accent 2" w:semiHidden="0" w:uiPriority="60" w:unhideWhenUsed="0"/>
-    <w:lsdException w:name="Light List Accent 2" w:semiHidden="0" w:uiPriority="61" w:unhideWhenUsed="0"/>
-    <w:lsdException w:name="Light Grid Accent 2" w:semiHidden="0" w:uiPriority="62" w:unhideWhenUsed="0"/>
-    <w:lsdException w:name="Medium Shading 1 Accent 2" w:semiHidden="0" w:uiPriority="63" w:unhideWhenUsed="0"/>
-    <w:lsdException w:name="Medium Shading 2 Accent 2" w:semiHidden="0" w:uiPriority="64" w:unhideWhenUsed="0"/>
-    <w:lsdException w:name="Medium List 1 Accent 2" w:semiHidden="0" w:uiPriority="65" w:unhideWhenUsed="0"/>
-    <w:lsdException w:name="Medium List 2 Accent 2" w:semiHidden="0" w:uiPriority="66" w:unhideWhenUsed="0"/>
-    <w:lsdException w:name="Medium Grid 1 Accent 2" w:semiHidden="0" w:uiPriority="67" w:unhideWhenUsed="0"/>
-    <w:lsdException w:name="Medium Grid 2 Accent 2" w:semiHidden="0" w:uiPriority="68" w:unhideWhenUsed="0"/>
-    <w:lsdException w:name="Medium Grid 3 Accent 2" w:semiHidden="0" w:uiPriority="69" w:unhideWhenUsed="0"/>
-    <w:lsdException w:name="Dark List Accent 2" w:semiHidden="0" w:uiPriority="70" w:unhideWhenUsed="0"/>
-    <w:lsdException w:name="Colorful Shading Accent 2" w:semiHidden="0" w:uiPriority="71" w:unhideWhenUsed="0"/>
-    <w:lsdException w:name="Colorful List Accent 2" w:semiHidden="0" w:uiPriority="72" w:unhideWhenUsed="0"/>
-    <w:lsdException w:name="Colorful Grid Accent 2" w:semiHidden="0" w:uiPriority="73" w:unhideWhenUsed="0"/>
-    <w:lsdException w:name="Light Shading Accent 3" w:semiHidden="0" w:uiPriority="60" w:unhideWhenUsed="0"/>
-    <w:lsdException w:name="Light List Accent 3" w:semiHidden="0" w:uiPriority="61" w:unhideWhenUsed="0"/>
-    <w:lsdException w:name="Light Grid Accent 3" w:semiHidden="0" w:uiPriority="62" w:unhideWhenUsed="0"/>
-    <w:lsdException w:name="Medium Shading 1 Accent 3" w:semiHidden="0" w:uiPriority="63" w:unhideWhenUsed="0"/>
-    <w:lsdException w:name="Medium Shading 2 Accent 3" w:semiHidden="0" w:uiPriority="64" w:unhideWhenUsed="0"/>
-    <w:lsdException w:name="Medium List 1 Accent 3" w:semiHidden="0" w:uiPriority="65" w:unhideWhenUsed="0"/>
-    <w:lsdException w:name="Medium List 2 Accent 3" w:semiHidden="0" w:uiPriority="66" w:unhideWhenUsed="0"/>
-    <w:lsdException w:name="Medium Grid 1 Accent 3" w:semiHidden="0" w:uiPriority="67" w:unhideWhenUsed="0"/>
-    <w:lsdException w:name="Medium Grid 2 Accent 3" w:semiHidden="0" w:uiPriority="68" w:unhideWhenUsed="0"/>
-    <w:lsdException w:name="Medium Grid 3 Accent 3" w:semiHidden="0" w:uiPriority="69" w:unhideWhenUsed="0"/>
-    <w:lsdException w:name="Dark List Accent 3" w:semiHidden="0" w:uiPriority="70" w:unhideWhenUsed="0"/>
-    <w:lsdException w:name="Colorful Shading Accent 3" w:semiHidden="0" w:uiPriority="71" w:unhideWhenUsed="0"/>
-    <w:lsdException w:name="Colorful List Accent 3" w:semiHidden="0" w:uiPriority="72" w:unhideWhenUsed="0"/>
-    <w:lsdException w:name="Colorful Grid Accent 3" w:semiHidden="0" w:uiPriority="73" w:unhideWhenUsed="0"/>
-    <w:lsdException w:name="Light Shading Accent 4" w:semiHidden="0" w:uiPriority="60" w:unhideWhenUsed="0"/>
-    <w:lsdException w:name="Light List Accent 4" w:semiHidden="0" w:uiPriority="61" w:unhideWhenUsed="0"/>
-    <w:lsdException w:name="Light Grid Accent 4" w:semiHidden="0" w:uiPriority="62" w:unhideWhenUsed="0"/>
-    <w:lsdException w:name="Medium Shading 1 Accent 4" w:semiHidden="0" w:uiPriority="63" w:unhideWhenUsed="0"/>
-    <w:lsdException w:name="Medium Shading 2 Accent 4" w:semiHidden="0" w:uiPriority="64" w:unhideWhenUsed="0"/>
-    <w:lsdException w:name="Medium List 1 Accent 4" w:semiHidden="0" w:uiPriority="65" w:unhideWhenUsed="0"/>
-    <w:lsdException w:name="Medium List 2 Accent 4" w:semiHidden="0" w:uiPriority="66" w:unhideWhenUsed="0"/>
-    <w:lsdException w:name="Medium Grid 1 Accent 4" w:semiHidden="0" w:uiPriority="67" w:unhideWhenUsed="0"/>
-    <w:lsdException w:name="Medium Grid 2 Accent 4" w:semiHidden="0" w:uiPriority="68" w:unhideWhenUsed="0"/>
-    <w:lsdException w:name="Medium Grid 3 Accent 4" w:semiHidden="0" w:uiPriority="69" w:unhideWhenUsed="0"/>
-    <w:lsdException w:name="Dark List Accent 4" w:semiHidden="0" w:uiPriority="70" w:unhideWhenUsed="0"/>
-    <w:lsdException w:name="Colorful Shading Accent 4" w:semiHidden="0" w:uiPriority="71" w:unhideWhenUsed="0"/>
-    <w:lsdException w:name="Colorful List Accent 4" w:semiHidden="0" w:uiPriority="72" w:unhideWhenUsed="0"/>
-    <w:lsdException w:name="Colorful Grid Accent 4" w:semiHidden="0" w:uiPriority="73" w:unhideWhenUsed="0"/>
-    <w:lsdException w:name="Light Shading Accent 5" w:semiHidden="0" w:uiPriority="60" w:unhideWhenUsed="0"/>
-    <w:lsdException w:name="Light List Accent 5" w:semiHidden="0" w:uiPriority="61" w:unhideWhenUsed="0"/>
-    <w:lsdException w:name="Light Grid Accent 5" w:semiHidden="0" w:uiPriority="62" w:unhideWhenUsed="0"/>
-    <w:lsdException w:name="Medium Shading 1 Accent 5" w:semiHidden="0" w:uiPriority="63" w:unhideWhenUsed="0"/>
-    <w:lsdException w:name="Medium Shading 2 Accent 5" w:semiHidden="0" w:uiPriority="64" w:unhideWhenUsed="0"/>
-    <w:lsdException w:name="Medium List 1 Accent 5" w:semiHidden="0" w:uiPriority="65" w:unhideWhenUsed="0"/>
-    <w:lsdException w:name="Medium List 2 Accent 5" w:semiHidden="0" w:uiPriority="66" w:unhideWhenUsed="0"/>
-    <w:lsdException w:name="Medium Grid 1 Accent 5" w:semiHidden="0" w:uiPriority="67" w:unhideWhenUsed="0"/>
-    <w:lsdException w:name="Medium Grid 2 Accent 5" w:semiHidden="0" w:uiPriority="68" w:unhideWhenUsed="0"/>
-    <w:lsdException w:name="Medium Grid 3 Accent 5" w:semiHidden="0" w:uiPriority="69" w:unhideWhenUsed="0"/>
-    <w:lsdException w:name="Dark List Accent 5" w:semiHidden="0" w:uiPriority="70" w:unhideWhenUsed="0"/>
-    <w:lsdException w:name="Colorful Shading Accent 5" w:semiHidden="0" w:uiPriority="71" w:unhideWhenUsed="0"/>
-    <w:lsdException w:name="Colorful List Accent 5" w:semiHidden="0" w:uiPriority="72" w:unhideWhenUsed="0"/>
-    <w:lsdException w:name="Colorful Grid Accent 5" w:semiHidden="0" w:uiPriority="73" w:unhideWhenUsed="0"/>
-    <w:lsdException w:name="Light Shading Accent 6" w:semiHidden="0" w:uiPriority="60" w:unhideWhenUsed="0"/>
-    <w:lsdException w:name="Light List Accent 6" w:semiHidden="0" w:uiPriority="61" w:unhideWhenUsed="0"/>
-    <w:lsdException w:name="Light Grid Accent 6" w:semiHidden="0" w:uiPriority="62" w:unhideWhenUsed="0"/>
-    <w:lsdException w:name="Medium Shading 1 Accent 6" w:semiHidden="0" w:uiPriority="63" w:unhideWhenUsed="0"/>
-    <w:lsdException w:name="Medium Shading 2 Accent 6" w:semiHidden="0" w:uiPriority="64" w:unhideWhenUsed="0"/>
-    <w:lsdException w:name="Medium List 1 Accent 6" w:semiHidden="0" w:uiPriority="65" w:unhideWhenUsed="0"/>
-    <w:lsdException w:name="Medium List 2 Accent 6" w:semiHidden="0" w:uiPriority="66" w:unhideWhenUsed="0"/>
-    <w:lsdException w:name="Medium Grid 1 Accent 6" w:semiHidden="0" w:uiPriority="67" w:unhideWhenUsed="0"/>
-    <w:lsdException w:name="Medium Grid 2 Accent 6" w:semiHidden="0" w:uiPriority="68" w:unhideWhenUsed="0"/>
-    <w:lsdException w:name="Medium Grid 3 Accent 6" w:semiHidden="0" w:uiPriority="69" w:unhideWhenUsed="0"/>
-    <w:lsdException w:name="Dark List Accent 6" w:semiHidden="0" w:uiPriority="70" w:unhideWhenUsed="0"/>
-    <w:lsdException w:name="Colorful Shading Accent 6" w:semiHidden="0" w:uiPriority="71" w:unhideWhenUsed="0"/>
-    <w:lsdException w:name="Colorful List Accent 6" w:semiHidden="0" w:uiPriority="72" w:unhideWhenUsed="0"/>
-    <w:lsdException w:name="Colorful Grid Accent 6" w:semiHidden="0" w:uiPriority="73" w:unhideWhenUsed="0"/>
-    <w:lsdException w:name="Subtle Emphasis" w:semiHidden="0" w:uiPriority="19" w:unhideWhenUsed="0" w:qFormat="1"/>
-    <w:lsdException w:name="Intense Emphasis" w:semiHidden="0" w:uiPriority="21" w:unhideWhenUsed="0" w:qFormat="1"/>
-    <w:lsdException w:name="Subtle Reference" w:semiHidden="0" w:uiPriority="31" w:unhideWhenUsed="0" w:qFormat="1"/>
-    <w:lsdException w:name="Intense Reference" w:semiHidden="0" w:uiPriority="32" w:unhideWhenUsed="0" w:qFormat="1"/>
-    <w:lsdException w:name="Book Title" w:semiHidden="0" w:uiPriority="33" w:unhideWhenUsed="0" w:qFormat="1"/>
-    <w:lsdException w:name="Bibliography" w:uiPriority="37"/>
-    <w:lsdException w:name="TOC Heading" w:uiPriority="39" w:qFormat="1"/>
-  </w:latentStyles>
-  <w:style w:type="paragraph" w:default="1" w:styleId="Normal">
-    <w:name w:val="Normal"/>
-    <w:qFormat/>
-  </w:style>
-  <w:style w:type="character" w:default="1" w:styleId="DefaultParagraphFont">
-    <w:name w:val="Default Paragraph Font"/>
-    <w:uiPriority w:val="1"/>
-    <w:semiHidden/>
-    <w:unhideWhenUsed/>
-  </w:style>
-  <w:style w:type="table" w:default="1" w:styleId="TableNormal">
-    <w:name w:val="Normal Table"/>
-    <w:uiPriority w:val="99"/>
-    <w:semiHidden/>
-    <w:unhideWhenUsed/>
-    <w:tblPr>
-      <w:tblInd w:w="0" w:type="dxa"/>
-      <w:tblCellMar>
-        <w:top w:w="0" w:type="dxa"/>
-        <w:left w:w="108" w:type="dxa"/>
-        <w:bottom w:w="0" w:type="dxa"/>
-        <w:right w:w="108" w:type="dxa"/>
-      </w:tblCellMar>
-    </w:tblPr>
-  </w:style>
-  <w:style w:type="numbering" w:default="1" w:styleId="NoList">
-    <w:name w:val="No List"/>
-    <w:uiPriority w:val="99"/>
-    <w:semiHidden/>
-    <w:unhideWhenUsed/>
-  </w:style>
-  <w:style w:type="numbering" w:customStyle="1" w:styleId="NoList1">
-    <w:name w:val="No List1"/>
-    <w:next w:val="NoList"/>
-    <w:uiPriority w:val="99"/>
-    <w:semiHidden/>
-    <w:unhideWhenUsed/>
-    <w:rsid w:val="007D75BF"/>
-  </w:style>
-  <w:style w:type="paragraph" w:styleId="Footer">
-    <w:name w:val="footer"/>
-    <w:basedOn w:val="Normal"/>
-    <w:link w:val="FooterChar"/>
-    <w:rsid w:val="007D75BF"/>
-    <w:pPr>
-      <w:tabs>
-        <w:tab w:val="left" w:pos="1418"/>
-        <w:tab w:val="center" w:pos="4320"/>
-        <w:tab w:val="right" w:pos="8640"/>
-      </w:tabs>
-      <w:spacing w:after="120" w:line="240" w:lineRule="auto"/>
-      <w:ind w:left="1418" w:hanging="1418"/>
-    </w:pPr>
-    <w:rPr>
-      <w:rFonts w:ascii="Arial" w:eastAsia="Times New Roman" w:hAnsi="Arial" w:cs="Times New Roman"/>
-      <w:sz w:val="24"/>
-      <w:szCs w:val="20"/>
-    </w:rPr>
-  </w:style>
-  <w:style w:type="character" w:customStyle="1" w:styleId="FooterChar">
-    <w:name w:val="Footer Char"/>
-    <w:basedOn w:val="DefaultParagraphFont"/>
-    <w:link w:val="Footer"/>
-    <w:rsid w:val="007D75BF"/>
-    <w:rPr>
-      <w:rFonts w:ascii="Arial" w:eastAsia="Times New Roman" w:hAnsi="Arial" w:cs="Times New Roman"/>
-      <w:sz w:val="24"/>
-      <w:szCs w:val="20"/>
-    </w:rPr>
-  </w:style>
-  <w:style w:type="paragraph" w:styleId="Header">
-    <w:name w:val="header"/>
-    <w:basedOn w:val="Normal"/>
-    <w:link w:val="HeaderChar"/>
-    <w:rsid w:val="007D75BF"/>
-    <w:pPr>
-      <w:tabs>
-        <w:tab w:val="left" w:pos="1418"/>
-        <w:tab w:val="center" w:pos="4320"/>
-        <w:tab w:val="right" w:pos="8640"/>
-      </w:tabs>
-      <w:spacing w:after="120" w:line="240" w:lineRule="auto"/>
-      <w:ind w:left="1418" w:hanging="1418"/>
-    </w:pPr>
-    <w:rPr>
-      <w:rFonts w:ascii="Arial" w:eastAsia="Times New Roman" w:hAnsi="Arial" w:cs="Times New Roman"/>
-      <w:sz w:val="24"/>
-      <w:szCs w:val="20"/>
-    </w:rPr>
-  </w:style>
-  <w:style w:type="character" w:customStyle="1" w:styleId="HeaderChar">
-    <w:name w:val="Header Char"/>
-    <w:basedOn w:val="DefaultParagraphFont"/>
-    <w:link w:val="Header"/>
-    <w:rsid w:val="007D75BF"/>
-    <w:rPr>
-      <w:rFonts w:ascii="Arial" w:eastAsia="Times New Roman" w:hAnsi="Arial" w:cs="Times New Roman"/>
-      <w:sz w:val="24"/>
-      <w:szCs w:val="20"/>
-    </w:rPr>
-  </w:style>
-  <w:style w:type="character" w:styleId="PageNumber">
-    <w:name w:val="page number"/>
-    <w:basedOn w:val="DefaultParagraphFont"/>
-    <w:rsid w:val="007D75BF"/>
-  </w:style>
-  <w:style w:type="paragraph" w:customStyle="1" w:styleId="IndentedPara">
-    <w:name w:val="IndentedPara"/>
-    <w:basedOn w:val="Normal"/>
-    <w:rsid w:val="007D75BF"/>
-    <w:pPr>
-      <w:tabs>
-        <w:tab w:val="left" w:pos="1417"/>
-      </w:tabs>
-      <w:spacing w:after="120" w:line="240" w:lineRule="auto"/>
-      <w:ind w:left="1418"/>
-    </w:pPr>
-    <w:rPr>
-      <w:rFonts w:ascii="Arial" w:eastAsia="Times New Roman" w:hAnsi="Arial" w:cs="Times New Roman"/>
-      <w:sz w:val="24"/>
-      <w:szCs w:val="20"/>
-    </w:rPr>
-  </w:style>
-  <w:style w:type="paragraph" w:styleId="BalloonText">
-    <w:name w:val="Balloon Text"/>
-    <w:basedOn w:val="Normal"/>
-    <w:link w:val="BalloonTextChar"/>
-    <w:rsid w:val="007D75BF"/>
-    <w:pPr>
-      <w:tabs>
-        <w:tab w:val="left" w:pos="1417"/>
-      </w:tabs>
-      <w:spacing w:after="0" w:line="240" w:lineRule="auto"/>
-      <w:ind w:left="1417" w:hanging="1417"/>
-    </w:pPr>
-    <w:rPr>
-      <w:rFonts w:ascii="Tahoma" w:eastAsia="Times New Roman" w:hAnsi="Tahoma" w:cs="Tahoma"/>
-      <w:sz w:val="16"/>
-      <w:szCs w:val="16"/>
-    </w:rPr>
-  </w:style>
-  <w:style w:type="character" w:customStyle="1" w:styleId="BalloonTextChar">
-    <w:name w:val="Balloon Text Char"/>
-    <w:basedOn w:val="DefaultParagraphFont"/>
-    <w:link w:val="BalloonText"/>
-    <w:rsid w:val="007D75BF"/>
-    <w:rPr>
-      <w:rFonts w:ascii="Tahoma" w:eastAsia="Times New Roman" w:hAnsi="Tahoma" w:cs="Tahoma"/>
-      <w:sz w:val="16"/>
-      <w:szCs w:val="16"/>
-    </w:rPr>
-  </w:style>
-</w:styles>
-</file>
-
-<file path=word/stylesWithEffects.xml><?xml version="1.0" encoding="utf-8"?>
-<w:styles xmlns:wpc="http://schemas.microsoft.com/office/word/2010/wordprocessingCanvas" xmlns:mo="http://schemas.microsoft.com/office/mac/office/2008/main" xmlns:mc="http://schemas.openxmlformats.org/markup-compatibility/2006" xmlns:mv="urn:schemas-microsoft-com:mac:vml" xmlns:o="urn:schemas-microsoft-com:office:office" xmlns:r="http://schemas.openxmlformats.org/officeDocument/2006/relationships" xmlns:m="http://schemas.openxmlformats.org/officeDocument/2006/math" xmlns:v="urn:schemas-microsoft-com:vml" xmlns:wp14="http://schemas.microsoft.com/office/word/2010/wordprocessingDrawing" xmlns:wp="http://schemas.openxmlformats.org/drawingml/2006/wordprocessingDrawing" xmlns:w10="urn:schemas-microsoft-com:office:word" xmlns:w="http://schemas.openxmlformats.org/wordprocessingml/2006/main" xmlns:w14="http://schemas.microsoft.com/office/word/2010/wordml" xmlns:wpg="http://schemas.microsoft.com/office/word/2010/wordprocessingGroup" xmlns:wpi="http://schemas.microsoft.com/office/word/2010/wordprocessingInk" xmlns:wne="http://schemas.microsoft.com/office/word/2006/wordml" xmlns:wps="http://schemas.microsoft.com/office/word/2010/wordprocessingShape" mc:Ignorable="w14 wp14">
-  <w:docDefaults>
-    <w:rPrDefault>
-      <w:rPr>
-        <w:rFonts w:asciiTheme="minorHAnsi" w:eastAsiaTheme="minorHAnsi" w:hAnsiTheme="minorHAnsi" w:cstheme="minorBidi"/>
-        <w:sz w:val="22"/>
-        <w:szCs w:val="22"/>
-        <w:lang w:val="en-GB" w:eastAsia="en-US" w:bidi="ar-SA"/>
-      </w:rPr>
-    </w:rPrDefault>
-    <w:pPrDefault>
-      <w:pPr>
-        <w:spacing w:after="200" w:line="276" w:lineRule="auto"/>
-      </w:pPr>
-    </w:pPrDefault>
-  </w:docDefaults>
-  <w:latentStyles w:defLockedState="0" w:defUIPriority="99" w:defSemiHidden="1" w:defUnhideWhenUsed="1" w:defQFormat="0" w:count="276">
-    <w:lsdException w:name="Normal" w:semiHidden="0" w:uiPriority="0" w:unhideWhenUsed="0" w:qFormat="1"/>
-    <w:lsdException w:name="heading 1" w:semiHidden="0" w:uiPriority="9" w:unhideWhenUsed="0" w:qFormat="1"/>
-    <w:lsdException w:name="heading 2" w:uiPriority="9" w:qFormat="1"/>
-    <w:lsdException w:name="heading 3" w:uiPriority="9" w:qFormat="1"/>
-    <w:lsdException w:name="heading 4" w:uiPriority="9" w:qFormat="1"/>
-    <w:lsdException w:name="heading 5" w:uiPriority="9" w:qFormat="1"/>
-    <w:lsdException w:name="heading 6" w:uiPriority="9" w:qFormat="1"/>
-    <w:lsdException w:name="heading 7" w:uiPriority="9" w:qFormat="1"/>
-    <w:lsdException w:name="heading 8" w:uiPriority="9" w:qFormat="1"/>
-    <w:lsdException w:name="heading 9" w:uiPriority="9" w:qFormat="1"/>
-    <w:lsdException w:name="toc 1" w:uiPriority="39"/>
-    <w:lsdException w:name="toc 2" w:uiPriority="39"/>
-    <w:lsdException w:name="toc 3" w:uiPriority="39"/>
-    <w:lsdException w:name="toc 4" w:uiPriority="39"/>
-    <w:lsdException w:name="toc 5" w:uiPriority="39"/>
-    <w:lsdException w:name="toc 6" w:uiPriority="39"/>
-    <w:lsdException w:name="toc 7" w:uiPriority="39"/>
-    <w:lsdException w:name="toc 8" w:uiPriority="39"/>
-    <w:lsdException w:name="toc 9" w:uiPriority="39"/>
-    <w:lsdException w:name="header" w:uiPriority="0"/>
-    <w:lsdException w:name="footer" w:uiPriority="0"/>
-    <w:lsdException w:name="caption" w:uiPriority="35" w:qFormat="1"/>
-    <w:lsdException w:name="page number" w:uiPriority="0"/>
-    <w:lsdException w:name="Title" w:semiHidden="0" w:uiPriority="10" w:unhideWhenUsed="0" w:qFormat="1"/>
-    <w:lsdException w:name="Default Paragraph Font" w:uiPriority="1"/>
-    <w:lsdException w:name="Subtitle" w:semiHidden="0" w:uiPriority="11" w:unhideWhenUsed="0" w:qFormat="1"/>
-    <w:lsdException w:name="Strong" w:semiHidden="0" w:uiPriority="22" w:unhideWhenUsed="0" w:qFormat="1"/>
-    <w:lsdException w:name="Emphasis" w:semiHidden="0" w:uiPriority="20" w:unhideWhenUsed="0" w:qFormat="1"/>
-    <w:lsdException w:name="Balloon Text" w:uiPriority="0"/>
-    <w:lsdException w:name="Table Grid" w:uiPriority="59"/>
-    <w:lsdException w:name="Note Level 1" w:semiHidden="0" w:unhideWhenUsed="0"/>
-    <w:lsdException w:name="Note Level 2" w:semiHidden="0" w:unhideWhenUsed="0"/>
-    <w:lsdException w:name="Note Level 3" w:semiHidden="0" w:unhideWhenUsed="0"/>
-    <w:lsdException w:name="Note Level 4" w:semiHidden="0" w:unhideWhenUsed="0"/>
-    <w:lsdException w:name="Note Level 5" w:semiHidden="0" w:unhideWhenUsed="0"/>
-    <w:lsdException w:name="Note Level 6" w:semiHidden="0" w:unhideWhenUsed="0"/>
-    <w:lsdException w:name="Note Level 7" w:semiHidden="0" w:unhideWhenUsed="0"/>
-    <w:lsdException w:name="Note Level 8" w:semiHidden="0" w:unhideWhenUsed="0"/>
-    <w:lsdException w:name="Note Level 9" w:semiHidden="0" w:unhideWhenUsed="0"/>
-    <w:lsdException w:name="Placeholder Text" w:unhideWhenUsed="0"/>
-    <w:lsdException w:name="No Spacing" w:semiHidden="0" w:uiPriority="1" w:unhideWhenUsed="0" w:qFormat="1"/>
-    <w:lsdException w:name="Light Shading" w:semiHidden="0" w:uiPriority="60" w:unhideWhenUsed="0"/>
-    <w:lsdException w:name="Light List" w:semiHidden="0" w:uiPriority="61" w:unhideWhenUsed="0"/>
-    <w:lsdException w:name="Light Grid" w:semiHidden="0" w:uiPriority="62" w:unhideWhenUsed="0"/>
-    <w:lsdException w:name="Medium Shading 1" w:semiHidden="0" w:uiPriority="63" w:unhideWhenUsed="0"/>
-    <w:lsdException w:name="Medium Shading 2" w:semiHidden="0" w:uiPriority="64" w:unhideWhenUsed="0"/>
-    <w:lsdException w:name="Medium List 1" w:semiHidden="0" w:uiPriority="65" w:unhideWhenUsed="0"/>
-    <w:lsdException w:name="Medium List 2" w:semiHidden="0" w:uiPriority="66" w:unhideWhenUsed="0"/>
-    <w:lsdException w:name="Medium Grid 1" w:semiHidden="0" w:uiPriority="67" w:unhideWhenUsed="0"/>
-    <w:lsdException w:name="Medium Grid 2" w:semiHidden="0" w:uiPriority="68" w:unhideWhenUsed="0"/>
-    <w:lsdException w:name="Medium Grid 3" w:semiHidden="0" w:uiPriority="69" w:unhideWhenUsed="0"/>
-    <w:lsdException w:name="Dark List" w:semiHidden="0" w:uiPriority="70" w:unhideWhenUsed="0"/>
-    <w:lsdException w:name="Colorful Shading" w:semiHidden="0" w:uiPriority="71" w:unhideWhenUsed="0"/>
-    <w:lsdException w:name="Colorful List" w:semiHidden="0" w:uiPriority="72" w:unhideWhenUsed="0"/>
-    <w:lsdException w:name="Colorful Grid" w:semiHidden="0" w:uiPriority="73" w:unhideWhenUsed="0"/>
-    <w:lsdException w:name="Light Shading Accent 1" w:semiHidden="0" w:uiPriority="60" w:unhideWhenUsed="0"/>
-    <w:lsdException w:name="Light List Accent 1" w:semiHidden="0" w:uiPriority="61" w:unhideWhenUsed="0"/>
-    <w:lsdException w:name="Light Grid Accent 1" w:semiHidden="0" w:uiPriority="62" w:unhideWhenUsed="0"/>
-    <w:lsdException w:name="Medium Shading 1 Accent 1" w:semiHidden="0" w:uiPriority="63" w:unhideWhenUsed="0"/>
-    <w:lsdException w:name="Medium Shading 2 Accent 1" w:semiHidden="0" w:uiPriority="64" w:unhideWhenUsed="0"/>
-    <w:lsdException w:name="Medium List 1 Accent 1" w:semiHidden="0" w:uiPriority="65" w:unhideWhenUsed="0"/>
-    <w:lsdException w:name="Revision" w:unhideWhenUsed="0"/>
-    <w:lsdException w:name="List Paragraph" w:semiHidden="0" w:uiPriority="34" w:unhideWhenUsed="0" w:qFormat="1"/>
-    <w:lsdException w:name="Quote" w:semiHidden="0" w:uiPriority="29" w:unhideWhenUsed="0" w:qFormat="1"/>
-    <w:lsdException w:name="Intense Quote" w:semiHidden="0" w:uiPriority="30" w:unhideWhenUsed="0" w:qFormat="1"/>
-    <w:lsdException w:name="Medium List 2 Accent 1" w:semiHidden="0" w:uiPriority="66" w:unhideWhenUsed="0"/>
-    <w:lsdException w:name="Medium Grid 1 Accent 1" w:semiHidden="0" w:uiPriority="67" w:unhideWhenUsed="0"/>
-    <w:lsdException w:name="Medium Grid 2 Accent 1" w:semiHidden="0" w:uiPriority="68" w:unhideWhenUsed="0"/>
-    <w:lsdException w:name="Medium Grid 3 Accent 1" w:semiHidden="0" w:uiPriority="69" w:unhideWhenUsed="0"/>
-    <w:lsdException w:name="Dark List Accent 1" w:semiHidden="0" w:uiPriority="70" w:unhideWhenUsed="0"/>
-    <w:lsdException w:name="Colorful Shading Accent 1" w:semiHidden="0" w:uiPriority="71" w:unhideWhenUsed="0"/>
-    <w:lsdException w:name="Colorful List Accent 1" w:semiHidden="0" w:uiPriority="72" w:unhideWhenUsed="0"/>
-    <w:lsdException w:name="Colorful Grid Accent 1" w:semiHidden="0" w:uiPriority="73" w:unhideWhenUsed="0"/>
-    <w:lsdException w:name="Light Shading Accent 2" w:semiHidden="0" w:uiPriority="60" w:unhideWhenUsed="0"/>
-    <w:lsdException w:name="Light List Accent 2" w:semiHidden="0" w:uiPriority="61" w:unhideWhenUsed="0"/>
-    <w:lsdException w:name="Light Grid Accent 2" w:semiHidden="0" w:uiPriority="62" w:unhideWhenUsed="0"/>
-    <w:lsdException w:name="Medium Shading 1 Accent 2" w:semiHidden="0" w:uiPriority="63" w:unhideWhenUsed="0"/>
-    <w:lsdException w:name="Medium Shading 2 Accent 2" w:semiHidden="0" w:uiPriority="64" w:unhideWhenUsed="0"/>
-    <w:lsdException w:name="Medium List 1 Accent 2" w:semiHidden="0" w:uiPriority="65" w:unhideWhenUsed="0"/>
-    <w:lsdException w:name="Medium List 2 Accent 2" w:semiHidden="0" w:uiPriority="66" w:unhideWhenUsed="0"/>
-    <w:lsdException w:name="Medium Grid 1 Accent 2" w:semiHidden="0" w:uiPriority="67" w:unhideWhenUsed="0"/>
-    <w:lsdException w:name="Medium Grid 2 Accent 2" w:semiHidden="0" w:uiPriority="68" w:unhideWhenUsed="0"/>
-    <w:lsdException w:name="Medium Grid 3 Accent 2" w:semiHidden="0" w:uiPriority="69" w:unhideWhenUsed="0"/>
-    <w:lsdException w:name="Dark List Accent 2" w:semiHidden="0" w:uiPriority="70" w:unhideWhenUsed="0"/>
-    <w:lsdException w:name="Colorful Shading Accent 2" w:semiHidden="0" w:uiPriority="71" w:unhideWhenUsed="0"/>
-    <w:lsdException w:name="Colorful List Accent 2" w:semiHidden="0" w:uiPriority="72" w:unhideWhenUsed="0"/>
-    <w:lsdException w:name="Colorful Grid Accent 2" w:semiHidden="0" w:uiPriority="73" w:unhideWhenUsed="0"/>
-    <w:lsdException w:name="Light Shading Accent 3" w:semiHidden="0" w:uiPriority="60" w:unhideWhenUsed="0"/>
-    <w:lsdException w:name="Light List Accent 3" w:semiHidden="0" w:uiPriority="61" w:unhideWhenUsed="0"/>
-    <w:lsdException w:name="Light Grid Accent 3" w:semiHidden="0" w:uiPriority="62" w:unhideWhenUsed="0"/>
-    <w:lsdException w:name="Medium Shading 1 Accent 3" w:semiHidden="0" w:uiPriority="63" w:unhideWhenUsed="0"/>
-    <w:lsdException w:name="Medium Shading 2 Accent 3" w:semiHidden="0" w:uiPriority="64" w:unhideWhenUsed="0"/>
-    <w:lsdException w:name="Medium List 1 Accent 3" w:semiHidden="0" w:uiPriority="65" w:unhideWhenUsed="0"/>
-    <w:lsdException w:name="Medium List 2 Accent 3" w:semiHidden="0" w:uiPriority="66" w:unhideWhenUsed="0"/>
-    <w:lsdException w:name="Medium Grid 1 Accent 3" w:semiHidden="0" w:uiPriority="67" w:unhideWhenUsed="0"/>
-    <w:lsdException w:name="Medium Grid 2 Accent 3" w:semiHidden="0" w:uiPriority="68" w:unhideWhenUsed="0"/>
-    <w:lsdException w:name="Medium Grid 3 Accent 3" w:semiHidden="0" w:uiPriority="69" w:unhideWhenUsed="0"/>
-    <w:lsdException w:name="Dark List Accent 3" w:semiHidden="0" w:uiPriority="70" w:unhideWhenUsed="0"/>
-    <w:lsdException w:name="Colorful Shading Accent 3" w:semiHidden="0" w:uiPriority="71" w:unhideWhenUsed="0"/>
-    <w:lsdException w:name="Colorful List Accent 3" w:semiHidden="0" w:uiPriority="72" w:unhideWhenUsed="0"/>
-    <w:lsdException w:name="Colorful Grid Accent 3" w:semiHidden="0" w:uiPriority="73" w:unhideWhenUsed="0"/>
-    <w:lsdException w:name="Light Shading Accent 4" w:semiHidden="0" w:uiPriority="60" w:unhideWhenUsed="0"/>
-    <w:lsdException w:name="Light List Accent 4" w:semiHidden="0" w:uiPriority="61" w:unhideWhenUsed="0"/>
-    <w:lsdException w:name="Light Grid Accent 4" w:semiHidden="0" w:uiPriority="62" w:unhideWhenUsed="0"/>
-    <w:lsdException w:name="Medium Shading 1 Accent 4" w:semiHidden="0" w:uiPriority="63" w:unhideWhenUsed="0"/>
-    <w:lsdException w:name="Medium Shading 2 Accent 4" w:semiHidden="0" w:uiPriority="64" w:unhideWhenUsed="0"/>
-    <w:lsdException w:name="Medium List 1 Accent 4" w:semiHidden="0" w:uiPriority="65" w:unhideWhenUsed="0"/>
-    <w:lsdException w:name="Medium List 2 Accent 4" w:semiHidden="0" w:uiPriority="66" w:unhideWhenUsed="0"/>
-    <w:lsdException w:name="Medium Grid 1 Accent 4" w:semiHidden="0" w:uiPriority="67" w:unhideWhenUsed="0"/>
-    <w:lsdException w:name="Medium Grid 2 Accent 4" w:semiHidden="0" w:uiPriority="68" w:unhideWhenUsed="0"/>
-    <w:lsdException w:name="Medium Grid 3 Accent 4" w:semiHidden="0" w:uiPriority="69" w:unhideWhenUsed="0"/>
-    <w:lsdException w:name="Dark List Accent 4" w:semiHidden="0" w:uiPriority="70" w:unhideWhenUsed="0"/>
-    <w:lsdException w:name="Colorful Shading Accent 4" w:semiHidden="0" w:uiPriority="71" w:unhideWhenUsed="0"/>
-    <w:lsdException w:name="Colorful List Accent 4" w:semiHidden="0" w:uiPriority="72" w:unhideWhenUsed="0"/>
-    <w:lsdException w:name="Colorful Grid Accent 4" w:semiHidden="0" w:uiPriority="73" w:unhideWhenUsed="0"/>
-    <w:lsdException w:name="Light Shading Accent 5" w:semiHidden="0" w:uiPriority="60" w:unhideWhenUsed="0"/>
-    <w:lsdException w:name="Light List Accent 5" w:semiHidden="0" w:uiPriority="61" w:unhideWhenUsed="0"/>
-    <w:lsdException w:name="Light Grid Accent 5" w:semiHidden="0" w:uiPriority="62" w:unhideWhenUsed="0"/>
-    <w:lsdException w:name="Medium Shading 1 Accent 5" w:semiHidden="0" w:uiPriority="63" w:unhideWhenUsed="0"/>
-    <w:lsdException w:name="Medium Shading 2 Accent 5" w:semiHidden="0" w:uiPriority="64" w:unhideWhenUsed="0"/>
-    <w:lsdException w:name="Medium List 1 Accent 5" w:semiHidden="0" w:uiPriority="65" w:unhideWhenUsed="0"/>
-    <w:lsdException w:name="Medium List 2 Accent 5" w:semiHidden="0" w:uiPriority="66" w:unhideWhenUsed="0"/>
-    <w:lsdException w:name="Medium Grid 1 Accent 5" w:semiHidden="0" w:uiPriority="67" w:unhideWhenUsed="0"/>
-    <w:lsdException w:name="Medium Grid 2 Accent 5" w:semiHidden="0" w:uiPriority="68" w:unhideWhenUsed="0"/>
-    <w:lsdException w:name="Medium Grid 3 Accent 5" w:semiHidden="0" w:uiPriority="69" w:unhideWhenUsed="0"/>
-    <w:lsdException w:name="Dark List Accent 5" w:semiHidden="0" w:uiPriority="70" w:unhideWhenUsed="0"/>
-    <w:lsdException w:name="Colorful Shading Accent 5" w:semiHidden="0" w:uiPriority="71" w:unhideWhenUsed="0"/>
-    <w:lsdException w:name="Colorful List Accent 5" w:semiHidden="0" w:uiPriority="72" w:unhideWhenUsed="0"/>
-    <w:lsdException w:name="Colorful Grid Accent 5" w:semiHidden="0" w:uiPriority="73" w:unhideWhenUsed="0"/>
-    <w:lsdException w:name="Light Shading Accent 6" w:semiHidden="0" w:uiPriority="60" w:unhideWhenUsed="0"/>
-    <w:lsdException w:name="Light List Accent 6" w:semiHidden="0" w:uiPriority="61" w:unhideWhenUsed="0"/>
-    <w:lsdException w:name="Light Grid Accent 6" w:semiHidden="0" w:uiPriority="62" w:unhideWhenUsed="0"/>
-    <w:lsdException w:name="Medium Shading 1 Accent 6" w:semiHidden="0" w:uiPriority="63" w:unhideWhenUsed="0"/>
-    <w:lsdException w:name="Medium Shading 2 Accent 6" w:semiHidden="0" w:uiPriority="64" w:unhideWhenUsed="0"/>
-    <w:lsdException w:name="Medium List 1 Accent 6" w:semiHidden="0" w:uiPriority="65" w:unhideWhenUsed="0"/>
-    <w:lsdException w:name="Medium List 2 Accent 6" w:semiHidden="0" w:uiPriority="66" w:unhideWhenUsed="0"/>
-    <w:lsdException w:name="Medium Grid 1 Accent 6" w:semiHidden="0" w:uiPriority="67" w:unhideWhenUsed="0"/>
-    <w:lsdException w:name="Medium Grid 2 Accent 6" w:semiHidden="0" w:uiPriority="68" w:unhideWhenUsed="0"/>
-    <w:lsdException w:name="Medium Grid 3 Accent 6" w:semiHidden="0" w:uiPriority="69" w:unhideWhenUsed="0"/>
-    <w:lsdException w:name="Dark List Accent 6" w:semiHidden="0" w:uiPriority="70" w:unhideWhenUsed="0"/>
-    <w:lsdException w:name="Colorful Shading Accent 6" w:semiHidden="0" w:uiPriority="71" w:unhideWhenUsed="0"/>
-    <w:lsdException w:name="Colorful List Accent 6" w:semiHidden="0" w:uiPriority="72" w:unhideWhenUsed="0"/>
-    <w:lsdException w:name="Colorful Grid Accent 6" w:semiHidden="0" w:uiPriority="73" w:unhideWhenUsed="0"/>
-    <w:lsdException w:name="Subtle Emphasis" w:semiHidden="0" w:uiPriority="19" w:unhideWhenUsed="0" w:qFormat="1"/>
-    <w:lsdException w:name="Intense Emphasis" w:semiHidden="0" w:uiPriority="21" w:unhideWhenUsed="0" w:qFormat="1"/>
-    <w:lsdException w:name="Subtle Reference" w:semiHidden="0" w:uiPriority="31" w:unhideWhenUsed="0" w:qFormat="1"/>
-    <w:lsdException w:name="Intense Reference" w:semiHidden="0" w:uiPriority="32" w:unhideWhenUsed="0" w:qFormat="1"/>
-    <w:lsdException w:name="Book Title" w:semiHidden="0" w:uiPriority="33" w:unhideWhenUsed="0" w:qFormat="1"/>
-    <w:lsdException w:name="Bibliography" w:uiPriority="37"/>
-    <w:lsdException w:name="TOC Heading" w:uiPriority="39" w:qFormat="1"/>
+    <w:lsdException w:name="Table Theme" w:semiHidden="1" w:unhideWhenUsed="1"/>
+    <w:lsdException w:name="Placeholder Text" w:semiHidden="1"/>
+    <w:lsdException w:name="No Spacing" w:uiPriority="1" w:qFormat="1"/>
+    <w:lsdException w:name="Light Shading" w:uiPriority="60"/>
+    <w:lsdException w:name="Light List" w:uiPriority="61"/>
+    <w:lsdException w:name="Light Grid" w:uiPriority="62"/>
+    <w:lsdException w:name="Medium Shading 1" w:uiPriority="63"/>
+    <w:lsdException w:name="Medium Shading 2" w:uiPriority="64"/>
+    <w:lsdException w:name="Medium List 1" w:uiPriority="65"/>
+    <w:lsdException w:name="Medium List 2" w:uiPriority="66"/>
+    <w:lsdException w:name="Medium Grid 1" w:uiPriority="67"/>
+    <w:lsdException w:name="Medium Grid 2" w:uiPriority="68"/>
+    <w:lsdException w:name="Medium Grid 3" w:uiPriority="69"/>
+    <w:lsdException w:name="Dark List" w:uiPriority="70"/>
+    <w:lsdException w:name="Colorful Shading" w:uiPriority="71"/>
+    <w:lsdException w:name="Colorful List" w:uiPriority="72"/>
+    <w:lsdException w:name="Colorful Grid" w:uiPriority="73"/>
+    <w:lsdException w:name="Light Shading Accent 1" w:uiPriority="60"/>
+    <w:lsdException w:name="Light List Accent 1" w:uiPriority="61"/>
+    <w:lsdException w:name="Light Grid Accent 1" w:uiPriority="62"/>
+    <w:lsdException w:name="Medium Shading 1 Accent 1" w:uiPriority="63"/>
+    <w:lsdException w:name="Medium Shading 2 Accent 1" w:uiPriority="64"/>
+    <w:lsdException w:name="Medium List 1 Accent 1" w:uiPriority="65"/>
+    <w:lsdException w:name="Revision" w:semiHidden="1"/>
+    <w:lsdException w:name="List Paragraph" w:uiPriority="34" w:qFormat="1"/>
+    <w:lsdException w:name="Quote" w:uiPriority="29" w:qFormat="1"/>
+    <w:lsdException w:name="Intense Quote" w:uiPriority="30" w:qFormat="1"/>
+    <w:lsdException w:name="Medium List 2 Accent 1" w:uiPriority="66"/>
+    <w:lsdException w:name="Medium Grid 1 Accent 1" w:uiPriority="67"/>
+    <w:lsdException w:name="Medium Grid 2 Accent 1" w:uiPriority="68"/>
+    <w:lsdException w:name="Medium Grid 3 Accent 1" w:uiPriority="69"/>
+    <w:lsdException w:name="Dark List Accent 1" w:uiPriority="70"/>
+    <w:lsdException w:name="Colorful Shading Accent 1" w:uiPriority="71"/>
+    <w:lsdException w:name="Colorful List Accent 1" w:uiPriority="72"/>
+    <w:lsdException w:name="Colorful Grid Accent 1" w:uiPriority="73"/>
+    <w:lsdException w:name="Light Shading Accent 2" w:uiPriority="60"/>
+    <w:lsdException w:name="Light List Accent 2" w:uiPriority="61"/>
+    <w:lsdException w:name="Light Grid Accent 2" w:uiPriority="62"/>
+    <w:lsdException w:name="Medium Shading 1 Accent 2" w:uiPriority="63"/>
+    <w:lsdException w:name="Medium Shading 2 Accent 2" w:uiPriority="64"/>
+    <w:lsdException w:name="Medium List 1 Accent 2" w:uiPriority="65"/>
+    <w:lsdException w:name="Medium List 2 Accent 2" w:uiPriority="66"/>
+    <w:lsdException w:name="Medium Grid 1 Accent 2" w:uiPriority="67"/>
+    <w:lsdException w:name="Medium Grid 2 Accent 2" w:uiPriority="68"/>
+    <w:lsdException w:name="Medium Grid 3 Accent 2" w:uiPriority="69"/>
+    <w:lsdException w:name="Dark List Accent 2" w:uiPriority="70"/>
+    <w:lsdException w:name="Colorful Shading Accent 2" w:uiPriority="71"/>
+    <w:lsdException w:name="Colorful List Accent 2" w:uiPriority="72"/>
+    <w:lsdException w:name="Colorful Grid Accent 2" w:uiPriority="73"/>
+    <w:lsdException w:name="Light Shading Accent 3" w:uiPriority="60"/>
+    <w:lsdException w:name="Light List Accent 3" w:uiPriority="61"/>
+    <w:lsdException w:name="Light Grid Accent 3" w:uiPriority="62"/>
+    <w:lsdException w:name="Medium Shading 1 Accent 3" w:uiPriority="63"/>
+    <w:lsdException w:name="Medium Shading 2 Accent 3" w:uiPriority="64"/>
+    <w:lsdException w:name="Medium List 1 Accent 3" w:uiPriority="65"/>
+    <w:lsdException w:name="Medium List 2 Accent 3" w:uiPriority="66"/>
+    <w:lsdException w:name="Medium Grid 1 Accent 3" w:uiPriority="67"/>
+    <w:lsdException w:name="Medium Grid 2 Accent 3" w:uiPriority="68"/>
+    <w:lsdException w:name="Medium Grid 3 Accent 3" w:uiPriority="69"/>
+    <w:lsdException w:name="Dark List Accent 3" w:uiPriority="70"/>
+    <w:lsdException w:name="Colorful Shading Accent 3" w:uiPriority="71"/>
+    <w:lsdException w:name="Colorful List Accent 3" w:uiPriority="72"/>
+    <w:lsdException w:name="Colorful Grid Accent 3" w:uiPriority="73"/>
+    <w:lsdException w:name="Light Shading Accent 4" w:uiPriority="60"/>
+    <w:lsdException w:name="Light List Accent 4" w:uiPriority="61"/>
+    <w:lsdException w:name="Light Grid Accent 4" w:uiPriority="62"/>
+    <w:lsdException w:name="Medium Shading 1 Accent 4" w:uiPriority="63"/>
+    <w:lsdException w:name="Medium Shading 2 Accent 4" w:uiPriority="64"/>
+    <w:lsdException w:name="Medium List 1 Accent 4" w:uiPriority="65"/>
+    <w:lsdException w:name="Medium List 2 Accent 4" w:uiPriority="66"/>
+    <w:lsdException w:name="Medium Grid 1 Accent 4" w:uiPriority="67"/>
+    <w:lsdException w:name="Medium Grid 2 Accent 4" w:uiPriority="68"/>
+    <w:lsdException w:name="Medium Grid 3 Accent 4" w:uiPriority="69"/>
+    <w:lsdException w:name="Dark List Accent 4" w:uiPriority="70"/>
+    <w:lsdException w:name="Colorful Shading Accent 4" w:uiPriority="71"/>
+    <w:lsdException w:name="Colorful List Accent 4" w:uiPriority="72"/>
+    <w:lsdException w:name="Colorful Grid Accent 4" w:uiPriority="73"/>
+    <w:lsdException w:name="Light Shading Accent 5" w:uiPriority="60"/>
+    <w:lsdException w:name="Light List Accent 5" w:uiPriority="61"/>
+    <w:lsdException w:name="Light Grid Accent 5" w:uiPriority="62"/>
+    <w:lsdException w:name="Medium Shading 1 Accent 5" w:uiPriority="63"/>
+    <w:lsdException w:name="Medium Shading 2 Accent 5" w:uiPriority="64"/>
+    <w:lsdException w:name="Medium List 1 Accent 5" w:uiPriority="65"/>
+    <w:lsdException w:name="Medium List 2 Accent 5" w:uiPriority="66"/>
+    <w:lsdException w:name="Medium Grid 1 Accent 5" w:uiPriority="67"/>
+    <w:lsdException w:name="Medium Grid 2 Accent 5" w:uiPriority="68"/>
+    <w:lsdException w:name="Medium Grid 3 Accent 5" w:uiPriority="69"/>
+    <w:lsdException w:name="Dark List Accent 5" w:uiPriority="70"/>
+    <w:lsdException w:name="Colorful Shading Accent 5" w:uiPriority="71"/>
+    <w:lsdException w:name="Colorful List Accent 5" w:uiPriority="72"/>
+    <w:lsdException w:name="Colorful Grid Accent 5" w:uiPriority="73"/>
+    <w:lsdException w:name="Light Shading Accent 6" w:uiPriority="60"/>
+    <w:lsdException w:name="Light List Accent 6" w:uiPriority="61"/>
+    <w:lsdException w:name="Light Grid Accent 6" w:uiPriority="62"/>
+    <w:lsdException w:name="Medium Shading 1 Accent 6" w:uiPriority="63"/>
+    <w:lsdException w:name="Medium Shading 2 Accent 6" w:uiPriority="64"/>
+    <w:lsdException w:name="Medium List 1 Accent 6" w:uiPriority="65"/>
+    <w:lsdException w:name="Medium List 2 Accent 6" w:uiPriority="66"/>
+    <w:lsdException w:name="Medium Grid 1 Accent 6" w:uiPriority="67"/>
+    <w:lsdException w:name="Medium Grid 2 Accent 6" w:uiPriority="68"/>
+    <w:lsdException w:name="Medium Grid 3 Accent 6" w:uiPriority="69"/>
+    <w:lsdException w:name="Dark List Accent 6" w:uiPriority="70"/>
+    <w:lsdException w:name="Colorful Shading Accent 6" w:uiPriority="71"/>
+    <w:lsdException w:name="Colorful List Accent 6" w:uiPriority="72"/>
+    <w:lsdException w:name="Colorful Grid Accent 6" w:uiPriority="73"/>
+    <w:lsdException w:name="Subtle Emphasis" w:uiPriority="19" w:qFormat="1"/>
+    <w:lsdException w:name="Intense Emphasis" w:uiPriority="21" w:qFormat="1"/>
+    <w:lsdException w:name="Subtle Reference" w:uiPriority="31" w:qFormat="1"/>
+    <w:lsdException w:name="Intense Reference" w:uiPriority="32" w:qFormat="1"/>
+    <w:lsdException w:name="Book Title" w:uiPriority="33" w:qFormat="1"/>
+    <w:lsdException w:name="Bibliography" w:semiHidden="1" w:uiPriority="37" w:unhideWhenUsed="1"/>
+    <w:lsdException w:name="TOC Heading" w:semiHidden="1" w:uiPriority="39" w:unhideWhenUsed="1" w:qFormat="1"/>
+    <w:lsdException w:name="Plain Table 5" w:semiHidden="1" w:unhideWhenUsed="1"/>
+    <w:lsdException w:name="Grid Table Light" w:semiHidden="1" w:unhideWhenUsed="1"/>
+    <w:lsdException w:name="Grid Table 1 Light" w:semiHidden="1" w:unhideWhenUsed="1"/>
+    <w:lsdException w:name="Grid Table 2" w:semiHidden="1" w:unhideWhenUsed="1"/>
+    <w:lsdException w:name="Grid Table 3" w:semiHidden="1" w:unhideWhenUsed="1"/>
+    <w:lsdException w:name="Grid Table 4" w:uiPriority="49"/>
+    <w:lsdException w:name="Grid Table 5 Dark" w:uiPriority="50"/>
+    <w:lsdException w:name="Grid Table 6 Colorful" w:uiPriority="51"/>
+    <w:lsdException w:name="Grid Table 7 Colorful" w:uiPriority="52"/>
+    <w:lsdException w:name="Grid Table 1 Light Accent 1" w:uiPriority="46"/>
+    <w:lsdException w:name="Grid Table 2 Accent 1" w:uiPriority="47"/>
+    <w:lsdException w:name="Grid Table 3 Accent 1" w:uiPriority="48"/>
+    <w:lsdException w:name="Grid Table 4 Accent 1" w:uiPriority="49"/>
+    <w:lsdException w:name="Grid Table 5 Dark Accent 1" w:uiPriority="50"/>
+    <w:lsdException w:name="Grid Table 6 Colorful Accent 1" w:uiPriority="51"/>
+    <w:lsdException w:name="Grid Table 7 Colorful Accent 1" w:uiPriority="52"/>
+    <w:lsdException w:name="Grid Table 1 Light Accent 2" w:uiPriority="46"/>
+    <w:lsdException w:name="Grid Table 2 Accent 2" w:uiPriority="47"/>
+    <w:lsdException w:name="Grid Table 3 Accent 2" w:uiPriority="48"/>
+    <w:lsdException w:name="Grid Table 4 Accent 2" w:uiPriority="49"/>
+    <w:lsdException w:name="Grid Table 5 Dark Accent 2" w:uiPriority="50"/>
+    <w:lsdException w:name="Grid Table 6 Colorful Accent 2" w:uiPriority="51"/>
+    <w:lsdException w:name="Grid Table 7 Colorful Accent 2" w:uiPriority="52"/>
+    <w:lsdException w:name="Grid Table 1 Light Accent 3" w:uiPriority="46"/>
+    <w:lsdException w:name="Grid Table 2 Accent 3" w:uiPriority="47"/>
+    <w:lsdException w:name="Grid Table 3 Accent 3" w:uiPriority="48"/>
+    <w:lsdException w:name="Grid Table 4 Accent 3" w:uiPriority="49"/>
+    <w:lsdException w:name="Grid Table 5 Dark Accent 3" w:uiPriority="50"/>
+    <w:lsdException w:name="Grid Table 6 Colorful Accent 3" w:uiPriority="51"/>
+    <w:lsdException w:name="Grid Table 7 Colorful Accent 3" w:uiPriority="52"/>
+    <w:lsdException w:name="Grid Table 1 Light Accent 4" w:uiPriority="46"/>
+    <w:lsdException w:name="Grid Table 2 Accent 4" w:uiPriority="47"/>
+    <w:lsdException w:name="Grid Table 3 Accent 4" w:uiPriority="48"/>
+    <w:lsdException w:name="Grid Table 4 Accent 4" w:uiPriority="49"/>
+    <w:lsdException w:name="Grid Table 5 Dark Accent 4" w:uiPriority="50"/>
+    <w:lsdException w:name="Grid Table 6 Colorful Accent 4" w:uiPriority="51"/>
+    <w:lsdException w:name="Grid Table 7 Colorful Accent 4" w:uiPriority="52"/>
+    <w:lsdException w:name="Grid Table 1 Light Accent 5" w:uiPriority="46"/>
+    <w:lsdException w:name="Grid Table 2 Accent 5" w:uiPriority="47"/>
+    <w:lsdException w:name="Grid Table 3 Accent 5" w:uiPriority="48"/>
+    <w:lsdException w:name="Grid Table 4 Accent 5" w:uiPriority="49"/>
+    <w:lsdException w:name="Grid Table 5 Dark Accent 5" w:uiPriority="50"/>
+    <w:lsdException w:name="Grid Table 6 Colorful Accent 5" w:uiPriority="51"/>
+    <w:lsdException w:name="Grid Table 7 Colorful Accent 5" w:uiPriority="52"/>
+    <w:lsdException w:name="Grid Table 1 Light Accent 6" w:uiPriority="46"/>
+    <w:lsdException w:name="Grid Table 2 Accent 6" w:uiPriority="47"/>
+    <w:lsdException w:name="Grid Table 3 Accent 6" w:uiPriority="48"/>
+    <w:lsdException w:name="Grid Table 4 Accent 6" w:uiPriority="49"/>
+    <w:lsdException w:name="Grid Table 5 Dark Accent 6" w:uiPriority="50"/>
+    <w:lsdException w:name="Grid Table 6 Colorful Accent 6" w:uiPriority="51"/>
+    <w:lsdException w:name="Grid Table 7 Colorful Accent 6" w:uiPriority="52"/>
+    <w:lsdException w:name="List Table 1 Light" w:uiPriority="46"/>
+    <w:lsdException w:name="List Table 2" w:uiPriority="47"/>
+    <w:lsdException w:name="List Table 3" w:uiPriority="48"/>
+    <w:lsdException w:name="List Table 4" w:uiPriority="49"/>
+    <w:lsdException w:name="List Table 5 Dark" w:uiPriority="50"/>
+    <w:lsdException w:name="List Table 6 Colorful" w:uiPriority="51"/>
+    <w:lsdException w:name="List Table 7 Colorful" w:uiPriority="52"/>
+    <w:lsdException w:name="List Table 1 Light Accent 1" w:uiPriority="46"/>
+    <w:lsdException w:name="List Table 2 Accent 1" w:uiPriority="47"/>
+    <w:lsdException w:name="List Table 3 Accent 1" w:uiPriority="48"/>
+    <w:lsdException w:name="List Table 4 Accent 1" w:uiPriority="49"/>
+    <w:lsdException w:name="List Table 5 Dark Accent 1" w:uiPriority="50"/>
+    <w:lsdException w:name="List Table 6 Colorful Accent 1" w:uiPriority="51"/>
+    <w:lsdException w:name="List Table 7 Colorful Accent 1" w:uiPriority="52"/>
+    <w:lsdException w:name="List Table 1 Light Accent 2" w:uiPriority="46"/>
+    <w:lsdException w:name="List Table 2 Accent 2" w:uiPriority="47"/>
+    <w:lsdException w:name="List Table 3 Accent 2" w:uiPriority="48"/>
+    <w:lsdException w:name="List Table 4 Accent 2" w:uiPriority="49"/>
+    <w:lsdException w:name="List Table 5 Dark Accent 2" w:uiPriority="50"/>
+    <w:lsdException w:name="List Table 6 Colorful Accent 2" w:uiPriority="51"/>
+    <w:lsdException w:name="List Table 7 Colorful Accent 2" w:uiPriority="52"/>
+    <w:lsdException w:name="List Table 1 Light Accent 3" w:uiPriority="46"/>
+    <w:lsdException w:name="List Table 2 Accent 3" w:uiPriority="47"/>
+    <w:lsdException w:name="List Table 3 Accent 3" w:uiPriority="48"/>
+    <w:lsdException w:name="List Table 4 Accent 3" w:uiPriority="49"/>
+    <w:lsdException w:name="List Table 5 Dark Accent 3" w:uiPriority="50"/>
+    <w:lsdException w:name="List Table 6 Colorful Accent 3" w:uiPriority="51"/>
+    <w:lsdException w:name="List Table 7 Colorful Accent 3" w:uiPriority="52"/>
+    <w:lsdException w:name="List Table 1 Light Accent 4" w:uiPriority="46"/>
+    <w:lsdException w:name="List Table 2 Accent 4" w:uiPriority="47"/>
+    <w:lsdException w:name="List Table 3 Accent 4" w:uiPriority="48"/>
+    <w:lsdException w:name="List Table 4 Accent 4" w:uiPriority="49"/>
+    <w:lsdException w:name="List Table 5 Dark Accent 4" w:uiPriority="50"/>
+    <w:lsdException w:name="List Table 6 Colorful Accent 4" w:uiPriority="51"/>
+    <w:lsdException w:name="List Table 7 Colorful Accent 4" w:uiPriority="52"/>
+    <w:lsdException w:name="List Table 1 Light Accent 5" w:uiPriority="46"/>
+    <w:lsdException w:name="List Table 2 Accent 5" w:uiPriority="47"/>
+    <w:lsdException w:name="List Table 3 Accent 5" w:uiPriority="48"/>
+    <w:lsdException w:name="List Table 4 Accent 5" w:uiPriority="49"/>
+    <w:lsdException w:name="List Table 5 Dark Accent 5" w:uiPriority="50"/>
+    <w:lsdException w:name="List Table 6 Colorful Accent 5" w:uiPriority="51"/>
+    <w:lsdException w:name="List Table 7 Colorful Accent 5" w:uiPriority="52"/>
+    <w:lsdException w:name="List Table 1 Light Accent 6" w:uiPriority="46"/>
+    <w:lsdException w:name="List Table 2 Accent 6" w:uiPriority="47"/>
+    <w:lsdException w:name="List Table 3 Accent 6" w:uiPriority="48"/>
+    <w:lsdException w:name="List Table 4 Accent 6" w:uiPriority="49"/>
+    <w:lsdException w:name="List Table 5 Dark Accent 6" w:uiPriority="50"/>
+    <w:lsdException w:name="List Table 6 Colorful Accent 6" w:uiPriority="51"/>
+    <w:lsdException w:name="List Table 7 Colorful Accent 6" w:uiPriority="52"/>
+    <w:lsdException w:name="Mention" w:semiHidden="1" w:unhideWhenUsed="1"/>
+    <w:lsdException w:name="Smart Hyperlink" w:semiHidden="1" w:unhideWhenUsed="1"/>
+    <w:lsdException w:name="Hashtag" w:semiHidden="1" w:unhideWhenUsed="1"/>
+    <w:lsdException w:name="Unresolved Mention" w:semiHidden="1" w:unhideWhenUsed="1"/>
+    <w:lsdException w:name="Smart Link" w:semiHidden="1" w:unhideWhenUsed="1"/>
   </w:latentStyles>
   <w:style w:type="paragraph" w:default="1" w:styleId="Normal">
     <w:name w:val="Normal"/>

</xml_diff>